<commit_message>
Se actualizo documento de modelo E-R
</commit_message>
<xml_diff>
--- a/SportStore.docx
+++ b/SportStore.docx
@@ -1,6 +1,6 @@
 
 <file path=word/document.xml><?xml version="1.0" encoding="utf-8"?>
-<w:document xmlns:wpc="http://schemas.microsoft.com/office/word/2010/wordprocessingCanvas" xmlns:cx="http://schemas.microsoft.com/office/drawing/2014/chartex" xmlns:cx1="http://schemas.microsoft.com/office/drawing/2015/9/8/chartex" xmlns:cx2="http://schemas.microsoft.com/office/drawing/2015/10/21/chartex" xmlns:cx3="http://schemas.microsoft.com/office/drawing/2016/5/9/chartex" xmlns:cx4="http://schemas.microsoft.com/office/drawing/2016/5/10/chartex" xmlns:cx5="http://schemas.microsoft.com/office/drawing/2016/5/11/chartex" xmlns:cx6="http://schemas.microsoft.com/office/drawing/2016/5/12/chartex" xmlns:cx7="http://schemas.microsoft.com/office/drawing/2016/5/13/chartex" xmlns:cx8="http://schemas.microsoft.com/office/drawing/2016/5/14/chartex" xmlns:mc="http://schemas.openxmlformats.org/markup-compatibility/2006" xmlns:aink="http://schemas.microsoft.com/office/drawing/2016/ink" xmlns:am3d="http://schemas.microsoft.com/office/drawing/2017/model3d" xmlns:o="urn:schemas-microsoft-com:office:office" xmlns:r="http://schemas.openxmlformats.org/officeDocument/2006/relationships" xmlns:m="http://schemas.openxmlformats.org/officeDocument/2006/math" xmlns:v="urn:schemas-microsoft-com:vml" xmlns:wp14="http://schemas.microsoft.com/office/word/2010/wordprocessingDrawing" xmlns:wp="http://schemas.openxmlformats.org/drawingml/2006/wordprocessingDrawing" xmlns:w10="urn:schemas-microsoft-com:office:word" xmlns:w="http://schemas.openxmlformats.org/wordprocessingml/2006/main" xmlns:w14="http://schemas.microsoft.com/office/word/2010/wordml" xmlns:w15="http://schemas.microsoft.com/office/word/2012/wordml" xmlns:w16cex="http://schemas.microsoft.com/office/word/2018/wordml/cex" xmlns:w16cid="http://schemas.microsoft.com/office/word/2016/wordml/cid" xmlns:w16="http://schemas.microsoft.com/office/word/2018/wordml" xmlns:w16sdtdh="http://schemas.microsoft.com/office/word/2020/wordml/sdtdatahash" xmlns:w16se="http://schemas.microsoft.com/office/word/2015/wordml/symex" xmlns:wpg="http://schemas.microsoft.com/office/word/2010/wordprocessingGroup" xmlns:wpi="http://schemas.microsoft.com/office/word/2010/wordprocessingInk" xmlns:wne="http://schemas.microsoft.com/office/word/2006/wordml" xmlns:wps="http://schemas.microsoft.com/office/word/2010/wordprocessingShape" mc:Ignorable="w14 w15 w16se w16cid w16 w16cex w16sdtdh wp14">
+<w:document xmlns:wpc="http://schemas.microsoft.com/office/word/2010/wordprocessingCanvas" xmlns:cx="http://schemas.microsoft.com/office/drawing/2014/chartex" xmlns:cx1="http://schemas.microsoft.com/office/drawing/2015/9/8/chartex" xmlns:cx2="http://schemas.microsoft.com/office/drawing/2015/10/21/chartex" xmlns:cx3="http://schemas.microsoft.com/office/drawing/2016/5/9/chartex" xmlns:cx4="http://schemas.microsoft.com/office/drawing/2016/5/10/chartex" xmlns:cx5="http://schemas.microsoft.com/office/drawing/2016/5/11/chartex" xmlns:cx6="http://schemas.microsoft.com/office/drawing/2016/5/12/chartex" xmlns:cx7="http://schemas.microsoft.com/office/drawing/2016/5/13/chartex" xmlns:cx8="http://schemas.microsoft.com/office/drawing/2016/5/14/chartex" xmlns:mc="http://schemas.openxmlformats.org/markup-compatibility/2006" xmlns:aink="http://schemas.microsoft.com/office/drawing/2016/ink" xmlns:am3d="http://schemas.microsoft.com/office/drawing/2017/model3d" xmlns:o="urn:schemas-microsoft-com:office:office" xmlns:r="http://schemas.openxmlformats.org/officeDocument/2006/relationships" xmlns:m="http://schemas.openxmlformats.org/officeDocument/2006/math" xmlns:v="urn:schemas-microsoft-com:vml" xmlns:wp14="http://schemas.microsoft.com/office/word/2010/wordprocessingDrawing" xmlns:wp="http://schemas.openxmlformats.org/drawingml/2006/wordprocessingDrawing" xmlns:w10="urn:schemas-microsoft-com:office:word" xmlns:w="http://schemas.openxmlformats.org/wordprocessingml/2006/main" xmlns:w14="http://schemas.microsoft.com/office/word/2010/wordml" xmlns:w15="http://schemas.microsoft.com/office/word/2012/wordml" xmlns:w16cid="http://schemas.microsoft.com/office/word/2016/wordml/cid" xmlns:w16se="http://schemas.microsoft.com/office/word/2015/wordml/symex" xmlns:wpg="http://schemas.microsoft.com/office/word/2010/wordprocessingGroup" xmlns:wpi="http://schemas.microsoft.com/office/word/2010/wordprocessingInk" xmlns:wne="http://schemas.microsoft.com/office/word/2006/wordml" xmlns:wps="http://schemas.microsoft.com/office/word/2010/wordprocessingShape" mc:Ignorable="w14 w15 w16se w16cid wp14">
   <w:body>
     <w:p>
       <w:pPr>
@@ -35,7 +35,7 @@
                     </pic:cNvPicPr>
                   </pic:nvPicPr>
                   <pic:blipFill>
-                    <a:blip r:embed="rId4">
+                    <a:blip r:embed="rId6">
                       <a:extLst>
                         <a:ext uri="{28A0092B-C50C-407E-A947-70E740481C1C}">
                           <a14:useLocalDpi xmlns:a14="http://schemas.microsoft.com/office/drawing/2010/main" val="0"/>
@@ -278,15 +278,7 @@
           <w:b/>
           <w:sz w:val="40"/>
         </w:rPr>
-        <w:t xml:space="preserve"> </w:t>
-      </w:r>
-      <w:r>
-        <w:rPr>
-          <w:rFonts w:ascii="Arial" w:eastAsia="MS Mincho" w:hAnsi="Arial" w:cs="Arial"/>
-          <w:b/>
-          <w:sz w:val="40"/>
-        </w:rPr>
-        <w:t>Modelos y Diagramas</w:t>
+        <w:t xml:space="preserve"> Modelos y Diagramas</w:t>
       </w:r>
     </w:p>
     <w:p>
@@ -460,9 +452,9 @@
         </w:rPr>
         <w:lastRenderedPageBreak/>
         <w:drawing>
-          <wp:inline distT="0" distB="0" distL="0" distR="0" wp14:anchorId="3051DBB4" wp14:editId="5FCF3DA3">
-            <wp:extent cx="7315200" cy="5937250"/>
-            <wp:effectExtent l="0" t="0" r="0" b="6350"/>
+          <wp:inline distT="0" distB="0" distL="0" distR="0" wp14:anchorId="1F37802B" wp14:editId="6612B580">
+            <wp:extent cx="7315200" cy="5657850"/>
+            <wp:effectExtent l="0" t="0" r="0" b="0"/>
             <wp:docPr id="1" name="Imagen 1"/>
             <wp:cNvGraphicFramePr>
               <a:graphicFrameLocks xmlns:a="http://schemas.openxmlformats.org/drawingml/2006/main" noChangeAspect="1"/>
@@ -477,7 +469,7 @@
                     </pic:cNvPicPr>
                   </pic:nvPicPr>
                   <pic:blipFill>
-                    <a:blip r:embed="rId5">
+                    <a:blip r:embed="rId7">
                       <a:extLst>
                         <a:ext uri="{28A0092B-C50C-407E-A947-70E740481C1C}">
                           <a14:useLocalDpi xmlns:a14="http://schemas.microsoft.com/office/drawing/2010/main" val="0"/>
@@ -492,7 +484,7 @@
                   <pic:spPr bwMode="auto">
                     <a:xfrm>
                       <a:off x="0" y="0"/>
-                      <a:ext cx="7315200" cy="5937250"/>
+                      <a:ext cx="7315200" cy="5657850"/>
                     </a:xfrm>
                     <a:prstGeom prst="rect">
                       <a:avLst/>
@@ -509,6 +501,155 @@
         </w:drawing>
       </w:r>
     </w:p>
+    <w:p>
+      <w:pPr>
+        <w:tabs>
+          <w:tab w:val="left" w:pos="5310"/>
+        </w:tabs>
+        <w:jc w:val="center"/>
+        <w:rPr>
+          <w:rFonts w:ascii="Arial" w:hAnsi="Arial" w:cs="Arial"/>
+          <w:sz w:val="24"/>
+        </w:rPr>
+      </w:pPr>
+      <w:proofErr w:type="spellStart"/>
+      <w:r>
+        <w:rPr>
+          <w:rFonts w:ascii="Arial" w:hAnsi="Arial" w:cs="Arial"/>
+          <w:sz w:val="24"/>
+        </w:rPr>
+        <w:t>Diagrama</w:t>
+      </w:r>
+      <w:proofErr w:type="spellEnd"/>
+      <w:r>
+        <w:rPr>
+          <w:rFonts w:ascii="Arial" w:hAnsi="Arial" w:cs="Arial"/>
+          <w:sz w:val="24"/>
+        </w:rPr>
+        <w:t xml:space="preserve"> </w:t>
+      </w:r>
+      <w:proofErr w:type="spellStart"/>
+      <w:r>
+        <w:rPr>
+          <w:rFonts w:ascii="Arial" w:hAnsi="Arial" w:cs="Arial"/>
+          <w:sz w:val="24"/>
+        </w:rPr>
+        <w:t>Entidad</w:t>
+      </w:r>
+      <w:proofErr w:type="spellEnd"/>
+      <w:r>
+        <w:rPr>
+          <w:rFonts w:ascii="Arial" w:hAnsi="Arial" w:cs="Arial"/>
+          <w:sz w:val="24"/>
+        </w:rPr>
+        <w:t xml:space="preserve"> </w:t>
+      </w:r>
+      <w:proofErr w:type="spellStart"/>
+      <w:r>
+        <w:rPr>
+          <w:rFonts w:ascii="Arial" w:hAnsi="Arial" w:cs="Arial"/>
+          <w:sz w:val="24"/>
+        </w:rPr>
+        <w:t>Relación</w:t>
+      </w:r>
+      <w:proofErr w:type="spellEnd"/>
+    </w:p>
+    <w:p>
+      <w:pPr>
+        <w:rPr>
+          <w:rFonts w:ascii="Arial" w:hAnsi="Arial" w:cs="Arial"/>
+          <w:sz w:val="24"/>
+          <w:lang w:val="es-GT"/>
+        </w:rPr>
+      </w:pPr>
+      <w:r>
+        <w:rPr>
+          <w:rFonts w:ascii="Arial" w:hAnsi="Arial" w:cs="Arial"/>
+          <w:sz w:val="24"/>
+        </w:rPr>
+        <w:br w:type="page"/>
+      </w:r>
+      <w:r>
+        <w:rPr>
+          <w:noProof/>
+        </w:rPr>
+        <w:lastRenderedPageBreak/>
+        <w:drawing>
+          <wp:inline distT="0" distB="0" distL="0" distR="0" wp14:anchorId="6DEA93B2" wp14:editId="3295C6FF">
+            <wp:extent cx="7990567" cy="5257800"/>
+            <wp:effectExtent l="0" t="0" r="0" b="0"/>
+            <wp:docPr id="3" name="Imagen 3"/>
+            <wp:cNvGraphicFramePr>
+              <a:graphicFrameLocks xmlns:a="http://schemas.openxmlformats.org/drawingml/2006/main" noChangeAspect="1"/>
+            </wp:cNvGraphicFramePr>
+            <a:graphic xmlns:a="http://schemas.openxmlformats.org/drawingml/2006/main">
+              <a:graphicData uri="http://schemas.openxmlformats.org/drawingml/2006/picture">
+                <pic:pic xmlns:pic="http://schemas.openxmlformats.org/drawingml/2006/picture">
+                  <pic:nvPicPr>
+                    <pic:cNvPr id="0" name="Picture 1"/>
+                    <pic:cNvPicPr>
+                      <a:picLocks noChangeAspect="1" noChangeArrowheads="1"/>
+                    </pic:cNvPicPr>
+                  </pic:nvPicPr>
+                  <pic:blipFill rotWithShape="1">
+                    <a:blip r:embed="rId8" cstate="print">
+                      <a:extLst>
+                        <a:ext uri="{28A0092B-C50C-407E-A947-70E740481C1C}">
+                          <a14:useLocalDpi xmlns:a14="http://schemas.microsoft.com/office/drawing/2010/main" val="0"/>
+                        </a:ext>
+                      </a:extLst>
+                    </a:blip>
+                    <a:srcRect r="8088"/>
+                    <a:stretch/>
+                  </pic:blipFill>
+                  <pic:spPr bwMode="auto">
+                    <a:xfrm>
+                      <a:off x="0" y="0"/>
+                      <a:ext cx="8005627" cy="5267709"/>
+                    </a:xfrm>
+                    <a:prstGeom prst="rect">
+                      <a:avLst/>
+                    </a:prstGeom>
+                    <a:noFill/>
+                    <a:ln>
+                      <a:noFill/>
+                    </a:ln>
+                    <a:extLst>
+                      <a:ext uri="{53640926-AAD7-44D8-BBD7-CCE9431645EC}">
+                        <a14:shadowObscured xmlns:a14="http://schemas.microsoft.com/office/drawing/2010/main"/>
+                      </a:ext>
+                    </a:extLst>
+                  </pic:spPr>
+                </pic:pic>
+              </a:graphicData>
+            </a:graphic>
+          </wp:inline>
+        </w:drawing>
+      </w:r>
+    </w:p>
+    <w:p>
+      <w:pPr>
+        <w:tabs>
+          <w:tab w:val="left" w:pos="4620"/>
+        </w:tabs>
+        <w:jc w:val="center"/>
+        <w:rPr>
+          <w:rFonts w:ascii="Arial" w:hAnsi="Arial" w:cs="Arial"/>
+          <w:sz w:val="24"/>
+          <w:lang w:val="es-GT"/>
+        </w:rPr>
+      </w:pPr>
+      <w:bookmarkStart w:id="0" w:name="_GoBack"/>
+      <w:bookmarkEnd w:id="0"/>
+      <w:r>
+        <w:rPr>
+          <w:rFonts w:ascii="Arial" w:hAnsi="Arial" w:cs="Arial"/>
+          <w:sz w:val="24"/>
+          <w:lang w:val="es-GT"/>
+        </w:rPr>
+        <w:t>Modelo Entidad Relación</w:t>
+      </w:r>
+    </w:p>
     <w:sectPr>
       <w:pgSz w:w="15840" w:h="12240" w:orient="landscape"/>
       <w:pgMar w:top="1440" w:right="1440" w:bottom="1440" w:left="1440" w:header="720" w:footer="720" w:gutter="0"/>
@@ -519,8 +660,58 @@
 </w:document>
 </file>
 
+<file path=word/endnotes.xml><?xml version="1.0" encoding="utf-8"?>
+<w:endnotes xmlns:wpc="http://schemas.microsoft.com/office/word/2010/wordprocessingCanvas" xmlns:cx="http://schemas.microsoft.com/office/drawing/2014/chartex" xmlns:cx1="http://schemas.microsoft.com/office/drawing/2015/9/8/chartex" xmlns:cx2="http://schemas.microsoft.com/office/drawing/2015/10/21/chartex" xmlns:cx3="http://schemas.microsoft.com/office/drawing/2016/5/9/chartex" xmlns:cx4="http://schemas.microsoft.com/office/drawing/2016/5/10/chartex" xmlns:cx5="http://schemas.microsoft.com/office/drawing/2016/5/11/chartex" xmlns:cx6="http://schemas.microsoft.com/office/drawing/2016/5/12/chartex" xmlns:cx7="http://schemas.microsoft.com/office/drawing/2016/5/13/chartex" xmlns:cx8="http://schemas.microsoft.com/office/drawing/2016/5/14/chartex" xmlns:mc="http://schemas.openxmlformats.org/markup-compatibility/2006" xmlns:aink="http://schemas.microsoft.com/office/drawing/2016/ink" xmlns:am3d="http://schemas.microsoft.com/office/drawing/2017/model3d" xmlns:o="urn:schemas-microsoft-com:office:office" xmlns:r="http://schemas.openxmlformats.org/officeDocument/2006/relationships" xmlns:m="http://schemas.openxmlformats.org/officeDocument/2006/math" xmlns:v="urn:schemas-microsoft-com:vml" xmlns:wp14="http://schemas.microsoft.com/office/word/2010/wordprocessingDrawing" xmlns:wp="http://schemas.openxmlformats.org/drawingml/2006/wordprocessingDrawing" xmlns:w10="urn:schemas-microsoft-com:office:word" xmlns:w="http://schemas.openxmlformats.org/wordprocessingml/2006/main" xmlns:w14="http://schemas.microsoft.com/office/word/2010/wordml" xmlns:w15="http://schemas.microsoft.com/office/word/2012/wordml" xmlns:w16cid="http://schemas.microsoft.com/office/word/2016/wordml/cid" xmlns:w16se="http://schemas.microsoft.com/office/word/2015/wordml/symex" xmlns:wpg="http://schemas.microsoft.com/office/word/2010/wordprocessingGroup" xmlns:wpi="http://schemas.microsoft.com/office/word/2010/wordprocessingInk" xmlns:wne="http://schemas.microsoft.com/office/word/2006/wordml" xmlns:wps="http://schemas.microsoft.com/office/word/2010/wordprocessingShape" mc:Ignorable="w14 w15 w16se w16cid wp14">
+  <w:endnote w:type="separator" w:id="-1">
+    <w:p>
+      <w:pPr>
+        <w:spacing w:after="0" w:line="240" w:lineRule="auto"/>
+      </w:pPr>
+      <w:r>
+        <w:separator/>
+      </w:r>
+    </w:p>
+  </w:endnote>
+  <w:endnote w:type="continuationSeparator" w:id="0">
+    <w:p>
+      <w:pPr>
+        <w:spacing w:after="0" w:line="240" w:lineRule="auto"/>
+      </w:pPr>
+      <w:r>
+        <w:continuationSeparator/>
+      </w:r>
+    </w:p>
+  </w:endnote>
+</w:endnotes>
+</file>
+
+<file path=word/footnotes.xml><?xml version="1.0" encoding="utf-8"?>
+<w:footnotes xmlns:wpc="http://schemas.microsoft.com/office/word/2010/wordprocessingCanvas" xmlns:cx="http://schemas.microsoft.com/office/drawing/2014/chartex" xmlns:cx1="http://schemas.microsoft.com/office/drawing/2015/9/8/chartex" xmlns:cx2="http://schemas.microsoft.com/office/drawing/2015/10/21/chartex" xmlns:cx3="http://schemas.microsoft.com/office/drawing/2016/5/9/chartex" xmlns:cx4="http://schemas.microsoft.com/office/drawing/2016/5/10/chartex" xmlns:cx5="http://schemas.microsoft.com/office/drawing/2016/5/11/chartex" xmlns:cx6="http://schemas.microsoft.com/office/drawing/2016/5/12/chartex" xmlns:cx7="http://schemas.microsoft.com/office/drawing/2016/5/13/chartex" xmlns:cx8="http://schemas.microsoft.com/office/drawing/2016/5/14/chartex" xmlns:mc="http://schemas.openxmlformats.org/markup-compatibility/2006" xmlns:aink="http://schemas.microsoft.com/office/drawing/2016/ink" xmlns:am3d="http://schemas.microsoft.com/office/drawing/2017/model3d" xmlns:o="urn:schemas-microsoft-com:office:office" xmlns:r="http://schemas.openxmlformats.org/officeDocument/2006/relationships" xmlns:m="http://schemas.openxmlformats.org/officeDocument/2006/math" xmlns:v="urn:schemas-microsoft-com:vml" xmlns:wp14="http://schemas.microsoft.com/office/word/2010/wordprocessingDrawing" xmlns:wp="http://schemas.openxmlformats.org/drawingml/2006/wordprocessingDrawing" xmlns:w10="urn:schemas-microsoft-com:office:word" xmlns:w="http://schemas.openxmlformats.org/wordprocessingml/2006/main" xmlns:w14="http://schemas.microsoft.com/office/word/2010/wordml" xmlns:w15="http://schemas.microsoft.com/office/word/2012/wordml" xmlns:w16cid="http://schemas.microsoft.com/office/word/2016/wordml/cid" xmlns:w16se="http://schemas.microsoft.com/office/word/2015/wordml/symex" xmlns:wpg="http://schemas.microsoft.com/office/word/2010/wordprocessingGroup" xmlns:wpi="http://schemas.microsoft.com/office/word/2010/wordprocessingInk" xmlns:wne="http://schemas.microsoft.com/office/word/2006/wordml" xmlns:wps="http://schemas.microsoft.com/office/word/2010/wordprocessingShape" mc:Ignorable="w14 w15 w16se w16cid wp14">
+  <w:footnote w:type="separator" w:id="-1">
+    <w:p>
+      <w:pPr>
+        <w:spacing w:after="0" w:line="240" w:lineRule="auto"/>
+      </w:pPr>
+      <w:r>
+        <w:separator/>
+      </w:r>
+    </w:p>
+  </w:footnote>
+  <w:footnote w:type="continuationSeparator" w:id="0">
+    <w:p>
+      <w:pPr>
+        <w:spacing w:after="0" w:line="240" w:lineRule="auto"/>
+      </w:pPr>
+      <w:r>
+        <w:continuationSeparator/>
+      </w:r>
+    </w:p>
+  </w:footnote>
+</w:footnotes>
+</file>
+
 <file path=word/styles.xml><?xml version="1.0" encoding="utf-8"?>
-<w:styles xmlns:mc="http://schemas.openxmlformats.org/markup-compatibility/2006" xmlns:r="http://schemas.openxmlformats.org/officeDocument/2006/relationships" xmlns:w="http://schemas.openxmlformats.org/wordprocessingml/2006/main" xmlns:w14="http://schemas.microsoft.com/office/word/2010/wordml" xmlns:w15="http://schemas.microsoft.com/office/word/2012/wordml" xmlns:w16cex="http://schemas.microsoft.com/office/word/2018/wordml/cex" xmlns:w16cid="http://schemas.microsoft.com/office/word/2016/wordml/cid" xmlns:w16="http://schemas.microsoft.com/office/word/2018/wordml" xmlns:w16sdtdh="http://schemas.microsoft.com/office/word/2020/wordml/sdtdatahash" xmlns:w16se="http://schemas.microsoft.com/office/word/2015/wordml/symex" mc:Ignorable="w14 w15 w16se w16cid w16 w16cex w16sdtdh">
+<w:styles xmlns:mc="http://schemas.openxmlformats.org/markup-compatibility/2006" xmlns:r="http://schemas.openxmlformats.org/officeDocument/2006/relationships" xmlns:w="http://schemas.openxmlformats.org/wordprocessingml/2006/main" xmlns:w14="http://schemas.microsoft.com/office/word/2010/wordml" xmlns:w15="http://schemas.microsoft.com/office/word/2012/wordml" xmlns:w16cid="http://schemas.microsoft.com/office/word/2016/wordml/cid" xmlns:w16se="http://schemas.microsoft.com/office/word/2015/wordml/symex" mc:Ignorable="w14 w15 w16se w16cid">
   <w:docDefaults>
     <w:rPrDefault>
       <w:rPr>
@@ -536,7 +727,7 @@
       </w:pPr>
     </w:pPrDefault>
   </w:docDefaults>
-  <w:latentStyles w:defLockedState="0" w:defUIPriority="99" w:defSemiHidden="0" w:defUnhideWhenUsed="0" w:defQFormat="0" w:count="376">
+  <w:latentStyles w:defLockedState="0" w:defUIPriority="99" w:defSemiHidden="0" w:defUnhideWhenUsed="0" w:defQFormat="0" w:count="375">
     <w:lsdException w:name="Normal" w:uiPriority="0" w:qFormat="1"/>
     <w:lsdException w:name="heading 1" w:uiPriority="9" w:qFormat="1"/>
     <w:lsdException w:name="heading 2" w:semiHidden="1" w:uiPriority="9" w:unhideWhenUsed="1" w:qFormat="1"/>
@@ -912,7 +1103,6 @@
     <w:lsdException w:name="Smart Hyperlink" w:semiHidden="1" w:unhideWhenUsed="1"/>
     <w:lsdException w:name="Hashtag" w:semiHidden="1" w:unhideWhenUsed="1"/>
     <w:lsdException w:name="Unresolved Mention" w:semiHidden="1" w:unhideWhenUsed="1"/>
-    <w:lsdException w:name="Smart Link" w:semiHidden="1" w:unhideWhenUsed="1"/>
   </w:latentStyles>
   <w:style w:type="paragraph" w:default="1" w:styleId="Normal">
     <w:name w:val="Normal"/>
@@ -956,6 +1146,50 @@
     <w:rPr>
       <w:lang w:val="es-GT"/>
     </w:rPr>
+  </w:style>
+  <w:style w:type="paragraph" w:styleId="Encabezado">
+    <w:name w:val="header"/>
+    <w:basedOn w:val="Normal"/>
+    <w:link w:val="EncabezadoCar"/>
+    <w:uiPriority w:val="99"/>
+    <w:unhideWhenUsed/>
+    <w:rsid w:val="00F07417"/>
+    <w:pPr>
+      <w:tabs>
+        <w:tab w:val="center" w:pos="4419"/>
+        <w:tab w:val="right" w:pos="8838"/>
+      </w:tabs>
+      <w:spacing w:after="0" w:line="240" w:lineRule="auto"/>
+    </w:pPr>
+  </w:style>
+  <w:style w:type="character" w:customStyle="1" w:styleId="EncabezadoCar">
+    <w:name w:val="Encabezado Car"/>
+    <w:basedOn w:val="Fuentedeprrafopredeter"/>
+    <w:link w:val="Encabezado"/>
+    <w:uiPriority w:val="99"/>
+    <w:rsid w:val="00F07417"/>
+  </w:style>
+  <w:style w:type="paragraph" w:styleId="Piedepgina">
+    <w:name w:val="footer"/>
+    <w:basedOn w:val="Normal"/>
+    <w:link w:val="PiedepginaCar"/>
+    <w:uiPriority w:val="99"/>
+    <w:unhideWhenUsed/>
+    <w:rsid w:val="00F07417"/>
+    <w:pPr>
+      <w:tabs>
+        <w:tab w:val="center" w:pos="4419"/>
+        <w:tab w:val="right" w:pos="8838"/>
+      </w:tabs>
+      <w:spacing w:after="0" w:line="240" w:lineRule="auto"/>
+    </w:pPr>
+  </w:style>
+  <w:style w:type="character" w:customStyle="1" w:styleId="PiedepginaCar">
+    <w:name w:val="Pie de página Car"/>
+    <w:basedOn w:val="Fuentedeprrafopredeter"/>
+    <w:link w:val="Piedepgina"/>
+    <w:uiPriority w:val="99"/>
+    <w:rsid w:val="00F07417"/>
   </w:style>
 </w:styles>
 </file>

</xml_diff>

<commit_message>
se agregaron modelo entidad en el documento
</commit_message>
<xml_diff>
--- a/SportStore.docx
+++ b/SportStore.docx
@@ -1,10 +1,10 @@
 
 <file path=word/document.xml><?xml version="1.0" encoding="utf-8"?>
-<w:document xmlns:wpc="http://schemas.microsoft.com/office/word/2010/wordprocessingCanvas" xmlns:cx="http://schemas.microsoft.com/office/drawing/2014/chartex" xmlns:cx1="http://schemas.microsoft.com/office/drawing/2015/9/8/chartex" xmlns:cx2="http://schemas.microsoft.com/office/drawing/2015/10/21/chartex" xmlns:cx3="http://schemas.microsoft.com/office/drawing/2016/5/9/chartex" xmlns:cx4="http://schemas.microsoft.com/office/drawing/2016/5/10/chartex" xmlns:cx5="http://schemas.microsoft.com/office/drawing/2016/5/11/chartex" xmlns:cx6="http://schemas.microsoft.com/office/drawing/2016/5/12/chartex" xmlns:cx7="http://schemas.microsoft.com/office/drawing/2016/5/13/chartex" xmlns:cx8="http://schemas.microsoft.com/office/drawing/2016/5/14/chartex" xmlns:mc="http://schemas.openxmlformats.org/markup-compatibility/2006" xmlns:aink="http://schemas.microsoft.com/office/drawing/2016/ink" xmlns:am3d="http://schemas.microsoft.com/office/drawing/2017/model3d" xmlns:o="urn:schemas-microsoft-com:office:office" xmlns:r="http://schemas.openxmlformats.org/officeDocument/2006/relationships" xmlns:m="http://schemas.openxmlformats.org/officeDocument/2006/math" xmlns:v="urn:schemas-microsoft-com:vml" xmlns:wp14="http://schemas.microsoft.com/office/word/2010/wordprocessingDrawing" xmlns:wp="http://schemas.openxmlformats.org/drawingml/2006/wordprocessingDrawing" xmlns:w10="urn:schemas-microsoft-com:office:word" xmlns:w="http://schemas.openxmlformats.org/wordprocessingml/2006/main" xmlns:w14="http://schemas.microsoft.com/office/word/2010/wordml" xmlns:w15="http://schemas.microsoft.com/office/word/2012/wordml" xmlns:w16cid="http://schemas.microsoft.com/office/word/2016/wordml/cid" xmlns:w16se="http://schemas.microsoft.com/office/word/2015/wordml/symex" xmlns:wpg="http://schemas.microsoft.com/office/word/2010/wordprocessingGroup" xmlns:wpi="http://schemas.microsoft.com/office/word/2010/wordprocessingInk" xmlns:wne="http://schemas.microsoft.com/office/word/2006/wordml" xmlns:wps="http://schemas.microsoft.com/office/word/2010/wordprocessingShape" mc:Ignorable="w14 w15 w16se w16cid wp14">
+<w:document xmlns:wpc="http://schemas.microsoft.com/office/word/2010/wordprocessingCanvas" xmlns:cx="http://schemas.microsoft.com/office/drawing/2014/chartex" xmlns:mc="http://schemas.openxmlformats.org/markup-compatibility/2006" xmlns:o="urn:schemas-microsoft-com:office:office" xmlns:r="http://schemas.openxmlformats.org/officeDocument/2006/relationships" xmlns:m="http://schemas.openxmlformats.org/officeDocument/2006/math" xmlns:v="urn:schemas-microsoft-com:vml" xmlns:wp14="http://schemas.microsoft.com/office/word/2010/wordprocessingDrawing" xmlns:wp="http://schemas.openxmlformats.org/drawingml/2006/wordprocessingDrawing" xmlns:w10="urn:schemas-microsoft-com:office:word" xmlns:w="http://schemas.openxmlformats.org/wordprocessingml/2006/main" xmlns:w14="http://schemas.microsoft.com/office/word/2010/wordml" xmlns:w15="http://schemas.microsoft.com/office/word/2012/wordml" xmlns:w16se="http://schemas.microsoft.com/office/word/2015/wordml/symex" xmlns:wpg="http://schemas.microsoft.com/office/word/2010/wordprocessingGroup" xmlns:wpi="http://schemas.microsoft.com/office/word/2010/wordprocessingInk" xmlns:wne="http://schemas.microsoft.com/office/word/2006/wordml" xmlns:wps="http://schemas.microsoft.com/office/word/2010/wordprocessingShape" mc:Ignorable="w14 w15 w16se wp14">
   <w:body>
     <w:p>
       <w:pPr>
-        <w:pStyle w:val="Sinespaciado"/>
+        <w:pStyle w:val="NoSpacing"/>
         <w:spacing w:line="276" w:lineRule="auto"/>
         <w:jc w:val="center"/>
         <w:rPr>
@@ -16,6 +16,7 @@
           <w:rFonts w:ascii="Arial" w:hAnsi="Arial" w:cs="Arial"/>
           <w:b/>
           <w:noProof/>
+          <w:lang w:val="en-US"/>
         </w:rPr>
         <w:drawing>
           <wp:inline distT="0" distB="0" distL="0" distR="0" wp14:anchorId="34F4EE4C" wp14:editId="3366BAB8">
@@ -66,10 +67,12 @@
           </wp:inline>
         </w:drawing>
       </w:r>
-    </w:p>
-    <w:p>
-      <w:pPr>
-        <w:pStyle w:val="Sinespaciado"/>
+      <w:bookmarkStart w:id="0" w:name="_GoBack"/>
+      <w:bookmarkEnd w:id="0"/>
+    </w:p>
+    <w:p>
+      <w:pPr>
+        <w:pStyle w:val="NoSpacing"/>
         <w:spacing w:line="276" w:lineRule="auto"/>
         <w:jc w:val="center"/>
         <w:rPr>
@@ -80,7 +83,7 @@
     </w:p>
     <w:p>
       <w:pPr>
-        <w:pStyle w:val="Sinespaciado"/>
+        <w:pStyle w:val="NoSpacing"/>
         <w:spacing w:line="276" w:lineRule="auto"/>
         <w:jc w:val="center"/>
         <w:rPr>
@@ -98,7 +101,7 @@
     </w:p>
     <w:p>
       <w:pPr>
-        <w:pStyle w:val="Sinespaciado"/>
+        <w:pStyle w:val="NoSpacing"/>
         <w:spacing w:line="276" w:lineRule="auto"/>
         <w:rPr>
           <w:rFonts w:ascii="Arial" w:hAnsi="Arial" w:cs="Arial"/>
@@ -108,7 +111,7 @@
     </w:p>
     <w:p>
       <w:pPr>
-        <w:pStyle w:val="Sinespaciado"/>
+        <w:pStyle w:val="NoSpacing"/>
         <w:spacing w:line="276" w:lineRule="auto"/>
         <w:jc w:val="center"/>
         <w:rPr>
@@ -124,146 +127,146 @@
     </w:p>
     <w:p>
       <w:pPr>
-        <w:pStyle w:val="Sinespaciado"/>
-        <w:spacing w:line="276" w:lineRule="auto"/>
-        <w:jc w:val="center"/>
-        <w:rPr>
-          <w:rFonts w:ascii="Arial" w:hAnsi="Arial" w:cs="Arial"/>
-        </w:rPr>
-      </w:pPr>
-    </w:p>
-    <w:p>
-      <w:pPr>
-        <w:pStyle w:val="Sinespaciado"/>
-        <w:spacing w:line="276" w:lineRule="auto"/>
-        <w:jc w:val="center"/>
-        <w:rPr>
-          <w:rFonts w:ascii="Arial" w:hAnsi="Arial" w:cs="Arial"/>
-        </w:rPr>
-      </w:pPr>
-    </w:p>
-    <w:p>
-      <w:pPr>
-        <w:pStyle w:val="Sinespaciado"/>
-        <w:spacing w:line="276" w:lineRule="auto"/>
-        <w:jc w:val="center"/>
-        <w:rPr>
-          <w:rFonts w:ascii="Arial" w:hAnsi="Arial" w:cs="Arial"/>
-        </w:rPr>
-      </w:pPr>
-    </w:p>
-    <w:p>
-      <w:pPr>
-        <w:pStyle w:val="Sinespaciado"/>
-        <w:spacing w:line="276" w:lineRule="auto"/>
-        <w:jc w:val="center"/>
-        <w:rPr>
-          <w:rFonts w:ascii="Arial" w:hAnsi="Arial" w:cs="Arial"/>
-        </w:rPr>
-      </w:pPr>
-    </w:p>
-    <w:p>
-      <w:pPr>
-        <w:pStyle w:val="Sinespaciado"/>
-        <w:spacing w:line="276" w:lineRule="auto"/>
-        <w:jc w:val="center"/>
-        <w:rPr>
-          <w:rFonts w:ascii="Arial" w:hAnsi="Arial" w:cs="Arial"/>
-        </w:rPr>
-      </w:pPr>
-    </w:p>
-    <w:p>
-      <w:pPr>
-        <w:pStyle w:val="Sinespaciado"/>
-        <w:spacing w:line="276" w:lineRule="auto"/>
-        <w:jc w:val="center"/>
-        <w:rPr>
-          <w:rFonts w:ascii="Arial" w:hAnsi="Arial" w:cs="Arial"/>
-        </w:rPr>
-      </w:pPr>
-    </w:p>
-    <w:p>
-      <w:pPr>
-        <w:pStyle w:val="Sinespaciado"/>
-        <w:spacing w:line="276" w:lineRule="auto"/>
-        <w:jc w:val="center"/>
-        <w:rPr>
-          <w:rFonts w:ascii="Arial" w:hAnsi="Arial" w:cs="Arial"/>
-        </w:rPr>
-      </w:pPr>
-    </w:p>
-    <w:p>
-      <w:pPr>
-        <w:pStyle w:val="Sinespaciado"/>
-        <w:spacing w:line="276" w:lineRule="auto"/>
-        <w:jc w:val="center"/>
-        <w:rPr>
-          <w:rFonts w:ascii="Arial" w:hAnsi="Arial" w:cs="Arial"/>
-        </w:rPr>
-      </w:pPr>
-    </w:p>
-    <w:p>
-      <w:pPr>
-        <w:pStyle w:val="Sinespaciado"/>
-        <w:spacing w:line="276" w:lineRule="auto"/>
-        <w:jc w:val="center"/>
-        <w:rPr>
-          <w:rFonts w:ascii="Arial" w:hAnsi="Arial" w:cs="Arial"/>
-        </w:rPr>
-      </w:pPr>
-    </w:p>
-    <w:p>
-      <w:pPr>
-        <w:pStyle w:val="Sinespaciado"/>
-        <w:spacing w:line="276" w:lineRule="auto"/>
-        <w:rPr>
-          <w:rFonts w:ascii="Arial" w:hAnsi="Arial" w:cs="Arial"/>
-        </w:rPr>
-      </w:pPr>
-    </w:p>
-    <w:p>
-      <w:pPr>
-        <w:pStyle w:val="Sinespaciado"/>
-        <w:spacing w:line="276" w:lineRule="auto"/>
-        <w:jc w:val="center"/>
-        <w:rPr>
-          <w:rFonts w:ascii="Arial" w:hAnsi="Arial" w:cs="Arial"/>
-        </w:rPr>
-      </w:pPr>
-    </w:p>
-    <w:p>
-      <w:pPr>
-        <w:pStyle w:val="Sinespaciado"/>
-        <w:spacing w:line="276" w:lineRule="auto"/>
-        <w:jc w:val="center"/>
-        <w:rPr>
-          <w:rFonts w:ascii="Arial" w:hAnsi="Arial" w:cs="Arial"/>
-        </w:rPr>
-      </w:pPr>
-    </w:p>
-    <w:p>
-      <w:pPr>
-        <w:pStyle w:val="Sinespaciado"/>
-        <w:spacing w:line="276" w:lineRule="auto"/>
-        <w:jc w:val="center"/>
-        <w:rPr>
-          <w:rFonts w:ascii="Arial" w:hAnsi="Arial" w:cs="Arial"/>
-        </w:rPr>
-      </w:pPr>
-    </w:p>
-    <w:p>
-      <w:pPr>
-        <w:pStyle w:val="Sinespaciado"/>
-        <w:spacing w:line="276" w:lineRule="auto"/>
-        <w:jc w:val="center"/>
-        <w:rPr>
-          <w:rFonts w:ascii="Arial" w:hAnsi="Arial" w:cs="Arial"/>
-        </w:rPr>
-      </w:pPr>
-    </w:p>
-    <w:p>
-      <w:pPr>
-        <w:pStyle w:val="Sinespaciado"/>
+        <w:pStyle w:val="NoSpacing"/>
+        <w:spacing w:line="276" w:lineRule="auto"/>
+        <w:jc w:val="center"/>
+        <w:rPr>
+          <w:rFonts w:ascii="Arial" w:hAnsi="Arial" w:cs="Arial"/>
+        </w:rPr>
+      </w:pPr>
+    </w:p>
+    <w:p>
+      <w:pPr>
+        <w:pStyle w:val="NoSpacing"/>
+        <w:spacing w:line="276" w:lineRule="auto"/>
+        <w:jc w:val="center"/>
+        <w:rPr>
+          <w:rFonts w:ascii="Arial" w:hAnsi="Arial" w:cs="Arial"/>
+        </w:rPr>
+      </w:pPr>
+    </w:p>
+    <w:p>
+      <w:pPr>
+        <w:pStyle w:val="NoSpacing"/>
+        <w:spacing w:line="276" w:lineRule="auto"/>
+        <w:jc w:val="center"/>
+        <w:rPr>
+          <w:rFonts w:ascii="Arial" w:hAnsi="Arial" w:cs="Arial"/>
+        </w:rPr>
+      </w:pPr>
+    </w:p>
+    <w:p>
+      <w:pPr>
+        <w:pStyle w:val="NoSpacing"/>
+        <w:spacing w:line="276" w:lineRule="auto"/>
+        <w:jc w:val="center"/>
+        <w:rPr>
+          <w:rFonts w:ascii="Arial" w:hAnsi="Arial" w:cs="Arial"/>
+        </w:rPr>
+      </w:pPr>
+    </w:p>
+    <w:p>
+      <w:pPr>
+        <w:pStyle w:val="NoSpacing"/>
+        <w:spacing w:line="276" w:lineRule="auto"/>
+        <w:jc w:val="center"/>
+        <w:rPr>
+          <w:rFonts w:ascii="Arial" w:hAnsi="Arial" w:cs="Arial"/>
+        </w:rPr>
+      </w:pPr>
+    </w:p>
+    <w:p>
+      <w:pPr>
+        <w:pStyle w:val="NoSpacing"/>
+        <w:spacing w:line="276" w:lineRule="auto"/>
+        <w:jc w:val="center"/>
+        <w:rPr>
+          <w:rFonts w:ascii="Arial" w:hAnsi="Arial" w:cs="Arial"/>
+        </w:rPr>
+      </w:pPr>
+    </w:p>
+    <w:p>
+      <w:pPr>
+        <w:pStyle w:val="NoSpacing"/>
+        <w:spacing w:line="276" w:lineRule="auto"/>
+        <w:jc w:val="center"/>
+        <w:rPr>
+          <w:rFonts w:ascii="Arial" w:hAnsi="Arial" w:cs="Arial"/>
+        </w:rPr>
+      </w:pPr>
+    </w:p>
+    <w:p>
+      <w:pPr>
+        <w:pStyle w:val="NoSpacing"/>
+        <w:spacing w:line="276" w:lineRule="auto"/>
+        <w:jc w:val="center"/>
+        <w:rPr>
+          <w:rFonts w:ascii="Arial" w:hAnsi="Arial" w:cs="Arial"/>
+        </w:rPr>
+      </w:pPr>
+    </w:p>
+    <w:p>
+      <w:pPr>
+        <w:pStyle w:val="NoSpacing"/>
+        <w:spacing w:line="276" w:lineRule="auto"/>
+        <w:jc w:val="center"/>
+        <w:rPr>
+          <w:rFonts w:ascii="Arial" w:hAnsi="Arial" w:cs="Arial"/>
+        </w:rPr>
+      </w:pPr>
+    </w:p>
+    <w:p>
+      <w:pPr>
+        <w:pStyle w:val="NoSpacing"/>
+        <w:spacing w:line="276" w:lineRule="auto"/>
+        <w:rPr>
+          <w:rFonts w:ascii="Arial" w:hAnsi="Arial" w:cs="Arial"/>
+        </w:rPr>
+      </w:pPr>
+    </w:p>
+    <w:p>
+      <w:pPr>
+        <w:pStyle w:val="NoSpacing"/>
+        <w:spacing w:line="276" w:lineRule="auto"/>
+        <w:jc w:val="center"/>
+        <w:rPr>
+          <w:rFonts w:ascii="Arial" w:hAnsi="Arial" w:cs="Arial"/>
+        </w:rPr>
+      </w:pPr>
+    </w:p>
+    <w:p>
+      <w:pPr>
+        <w:pStyle w:val="NoSpacing"/>
+        <w:spacing w:line="276" w:lineRule="auto"/>
+        <w:jc w:val="center"/>
+        <w:rPr>
+          <w:rFonts w:ascii="Arial" w:hAnsi="Arial" w:cs="Arial"/>
+        </w:rPr>
+      </w:pPr>
+    </w:p>
+    <w:p>
+      <w:pPr>
+        <w:pStyle w:val="NoSpacing"/>
+        <w:spacing w:line="276" w:lineRule="auto"/>
+        <w:jc w:val="center"/>
+        <w:rPr>
+          <w:rFonts w:ascii="Arial" w:hAnsi="Arial" w:cs="Arial"/>
+        </w:rPr>
+      </w:pPr>
+    </w:p>
+    <w:p>
+      <w:pPr>
+        <w:pStyle w:val="NoSpacing"/>
+        <w:spacing w:line="276" w:lineRule="auto"/>
+        <w:jc w:val="center"/>
+        <w:rPr>
+          <w:rFonts w:ascii="Arial" w:hAnsi="Arial" w:cs="Arial"/>
+        </w:rPr>
+      </w:pPr>
+    </w:p>
+    <w:p>
+      <w:pPr>
+        <w:pStyle w:val="NoSpacing"/>
         <w:spacing w:line="276" w:lineRule="auto"/>
         <w:jc w:val="center"/>
         <w:rPr>
@@ -283,137 +286,137 @@
     </w:p>
     <w:p>
       <w:pPr>
-        <w:pStyle w:val="Sinespaciado"/>
-        <w:spacing w:line="276" w:lineRule="auto"/>
-        <w:jc w:val="center"/>
-        <w:rPr>
-          <w:rFonts w:ascii="Arial" w:hAnsi="Arial" w:cs="Arial"/>
-        </w:rPr>
-      </w:pPr>
-    </w:p>
-    <w:p>
-      <w:pPr>
-        <w:pStyle w:val="Sinespaciado"/>
-        <w:spacing w:line="276" w:lineRule="auto"/>
-        <w:jc w:val="center"/>
-        <w:rPr>
-          <w:rFonts w:ascii="Arial" w:hAnsi="Arial" w:cs="Arial"/>
-        </w:rPr>
-      </w:pPr>
-    </w:p>
-    <w:p>
-      <w:pPr>
-        <w:pStyle w:val="Sinespaciado"/>
-        <w:spacing w:line="276" w:lineRule="auto"/>
-        <w:jc w:val="center"/>
-        <w:rPr>
-          <w:rFonts w:ascii="Arial" w:hAnsi="Arial" w:cs="Arial"/>
-        </w:rPr>
-      </w:pPr>
-    </w:p>
-    <w:p>
-      <w:pPr>
-        <w:pStyle w:val="Sinespaciado"/>
-        <w:spacing w:line="276" w:lineRule="auto"/>
-        <w:jc w:val="center"/>
-        <w:rPr>
-          <w:rFonts w:ascii="Arial" w:hAnsi="Arial" w:cs="Arial"/>
-        </w:rPr>
-      </w:pPr>
-    </w:p>
-    <w:p>
-      <w:pPr>
-        <w:pStyle w:val="Sinespaciado"/>
-        <w:spacing w:line="276" w:lineRule="auto"/>
-        <w:jc w:val="center"/>
-        <w:rPr>
-          <w:rFonts w:ascii="Arial" w:hAnsi="Arial" w:cs="Arial"/>
-        </w:rPr>
-      </w:pPr>
-    </w:p>
-    <w:p>
-      <w:pPr>
-        <w:pStyle w:val="Sinespaciado"/>
-        <w:spacing w:line="276" w:lineRule="auto"/>
-        <w:jc w:val="center"/>
-        <w:rPr>
-          <w:rFonts w:ascii="Arial" w:hAnsi="Arial" w:cs="Arial"/>
-        </w:rPr>
-      </w:pPr>
-    </w:p>
-    <w:p>
-      <w:pPr>
-        <w:pStyle w:val="Sinespaciado"/>
-        <w:spacing w:line="276" w:lineRule="auto"/>
-        <w:jc w:val="center"/>
-        <w:rPr>
-          <w:rFonts w:ascii="Arial" w:hAnsi="Arial" w:cs="Arial"/>
-        </w:rPr>
-      </w:pPr>
-    </w:p>
-    <w:p>
-      <w:pPr>
-        <w:pStyle w:val="Sinespaciado"/>
-        <w:spacing w:line="276" w:lineRule="auto"/>
-        <w:jc w:val="center"/>
-        <w:rPr>
-          <w:rFonts w:ascii="Arial" w:hAnsi="Arial" w:cs="Arial"/>
-        </w:rPr>
-      </w:pPr>
-    </w:p>
-    <w:p>
-      <w:pPr>
-        <w:pStyle w:val="Sinespaciado"/>
-        <w:spacing w:line="276" w:lineRule="auto"/>
-        <w:jc w:val="center"/>
-        <w:rPr>
-          <w:rFonts w:ascii="Arial" w:hAnsi="Arial" w:cs="Arial"/>
-        </w:rPr>
-      </w:pPr>
-    </w:p>
-    <w:p>
-      <w:pPr>
-        <w:pStyle w:val="Sinespaciado"/>
-        <w:spacing w:line="276" w:lineRule="auto"/>
-        <w:jc w:val="center"/>
-        <w:rPr>
-          <w:rFonts w:ascii="Arial" w:hAnsi="Arial" w:cs="Arial"/>
-        </w:rPr>
-      </w:pPr>
-    </w:p>
-    <w:p>
-      <w:pPr>
-        <w:pStyle w:val="Sinespaciado"/>
-        <w:spacing w:line="276" w:lineRule="auto"/>
-        <w:jc w:val="center"/>
-        <w:rPr>
-          <w:rFonts w:ascii="Arial" w:hAnsi="Arial" w:cs="Arial"/>
-        </w:rPr>
-      </w:pPr>
-    </w:p>
-    <w:p>
-      <w:pPr>
-        <w:pStyle w:val="Sinespaciado"/>
-        <w:spacing w:line="276" w:lineRule="auto"/>
-        <w:jc w:val="center"/>
-        <w:rPr>
-          <w:rFonts w:ascii="Arial" w:hAnsi="Arial" w:cs="Arial"/>
-        </w:rPr>
-      </w:pPr>
-    </w:p>
-    <w:p>
-      <w:pPr>
-        <w:pStyle w:val="Sinespaciado"/>
-        <w:spacing w:line="276" w:lineRule="auto"/>
-        <w:jc w:val="center"/>
-        <w:rPr>
-          <w:rFonts w:ascii="Arial" w:hAnsi="Arial" w:cs="Arial"/>
-        </w:rPr>
-      </w:pPr>
-    </w:p>
-    <w:p>
-      <w:pPr>
-        <w:pStyle w:val="Sinespaciado"/>
+        <w:pStyle w:val="NoSpacing"/>
+        <w:spacing w:line="276" w:lineRule="auto"/>
+        <w:jc w:val="center"/>
+        <w:rPr>
+          <w:rFonts w:ascii="Arial" w:hAnsi="Arial" w:cs="Arial"/>
+        </w:rPr>
+      </w:pPr>
+    </w:p>
+    <w:p>
+      <w:pPr>
+        <w:pStyle w:val="NoSpacing"/>
+        <w:spacing w:line="276" w:lineRule="auto"/>
+        <w:jc w:val="center"/>
+        <w:rPr>
+          <w:rFonts w:ascii="Arial" w:hAnsi="Arial" w:cs="Arial"/>
+        </w:rPr>
+      </w:pPr>
+    </w:p>
+    <w:p>
+      <w:pPr>
+        <w:pStyle w:val="NoSpacing"/>
+        <w:spacing w:line="276" w:lineRule="auto"/>
+        <w:jc w:val="center"/>
+        <w:rPr>
+          <w:rFonts w:ascii="Arial" w:hAnsi="Arial" w:cs="Arial"/>
+        </w:rPr>
+      </w:pPr>
+    </w:p>
+    <w:p>
+      <w:pPr>
+        <w:pStyle w:val="NoSpacing"/>
+        <w:spacing w:line="276" w:lineRule="auto"/>
+        <w:jc w:val="center"/>
+        <w:rPr>
+          <w:rFonts w:ascii="Arial" w:hAnsi="Arial" w:cs="Arial"/>
+        </w:rPr>
+      </w:pPr>
+    </w:p>
+    <w:p>
+      <w:pPr>
+        <w:pStyle w:val="NoSpacing"/>
+        <w:spacing w:line="276" w:lineRule="auto"/>
+        <w:jc w:val="center"/>
+        <w:rPr>
+          <w:rFonts w:ascii="Arial" w:hAnsi="Arial" w:cs="Arial"/>
+        </w:rPr>
+      </w:pPr>
+    </w:p>
+    <w:p>
+      <w:pPr>
+        <w:pStyle w:val="NoSpacing"/>
+        <w:spacing w:line="276" w:lineRule="auto"/>
+        <w:jc w:val="center"/>
+        <w:rPr>
+          <w:rFonts w:ascii="Arial" w:hAnsi="Arial" w:cs="Arial"/>
+        </w:rPr>
+      </w:pPr>
+    </w:p>
+    <w:p>
+      <w:pPr>
+        <w:pStyle w:val="NoSpacing"/>
+        <w:spacing w:line="276" w:lineRule="auto"/>
+        <w:jc w:val="center"/>
+        <w:rPr>
+          <w:rFonts w:ascii="Arial" w:hAnsi="Arial" w:cs="Arial"/>
+        </w:rPr>
+      </w:pPr>
+    </w:p>
+    <w:p>
+      <w:pPr>
+        <w:pStyle w:val="NoSpacing"/>
+        <w:spacing w:line="276" w:lineRule="auto"/>
+        <w:jc w:val="center"/>
+        <w:rPr>
+          <w:rFonts w:ascii="Arial" w:hAnsi="Arial" w:cs="Arial"/>
+        </w:rPr>
+      </w:pPr>
+    </w:p>
+    <w:p>
+      <w:pPr>
+        <w:pStyle w:val="NoSpacing"/>
+        <w:spacing w:line="276" w:lineRule="auto"/>
+        <w:jc w:val="center"/>
+        <w:rPr>
+          <w:rFonts w:ascii="Arial" w:hAnsi="Arial" w:cs="Arial"/>
+        </w:rPr>
+      </w:pPr>
+    </w:p>
+    <w:p>
+      <w:pPr>
+        <w:pStyle w:val="NoSpacing"/>
+        <w:spacing w:line="276" w:lineRule="auto"/>
+        <w:jc w:val="center"/>
+        <w:rPr>
+          <w:rFonts w:ascii="Arial" w:hAnsi="Arial" w:cs="Arial"/>
+        </w:rPr>
+      </w:pPr>
+    </w:p>
+    <w:p>
+      <w:pPr>
+        <w:pStyle w:val="NoSpacing"/>
+        <w:spacing w:line="276" w:lineRule="auto"/>
+        <w:jc w:val="center"/>
+        <w:rPr>
+          <w:rFonts w:ascii="Arial" w:hAnsi="Arial" w:cs="Arial"/>
+        </w:rPr>
+      </w:pPr>
+    </w:p>
+    <w:p>
+      <w:pPr>
+        <w:pStyle w:val="NoSpacing"/>
+        <w:spacing w:line="276" w:lineRule="auto"/>
+        <w:jc w:val="center"/>
+        <w:rPr>
+          <w:rFonts w:ascii="Arial" w:hAnsi="Arial" w:cs="Arial"/>
+        </w:rPr>
+      </w:pPr>
+    </w:p>
+    <w:p>
+      <w:pPr>
+        <w:pStyle w:val="NoSpacing"/>
+        <w:spacing w:line="276" w:lineRule="auto"/>
+        <w:jc w:val="center"/>
+        <w:rPr>
+          <w:rFonts w:ascii="Arial" w:hAnsi="Arial" w:cs="Arial"/>
+        </w:rPr>
+      </w:pPr>
+    </w:p>
+    <w:p>
+      <w:pPr>
+        <w:pStyle w:val="NoSpacing"/>
         <w:tabs>
           <w:tab w:val="left" w:pos="5670"/>
         </w:tabs>
@@ -433,28 +436,74 @@
     </w:p>
     <w:p>
       <w:pPr>
-        <w:pStyle w:val="Sinespaciado"/>
+        <w:pStyle w:val="NoSpacing"/>
         <w:tabs>
           <w:tab w:val="left" w:pos="5670"/>
         </w:tabs>
         <w:spacing w:line="276" w:lineRule="auto"/>
-        <w:jc w:val="center"/>
-        <w:rPr>
-          <w:rFonts w:ascii="Arial" w:hAnsi="Arial" w:cs="Arial"/>
-          <w:sz w:val="24"/>
+        <w:rPr>
+          <w:rFonts w:ascii="Arial" w:hAnsi="Arial" w:cs="Arial"/>
+          <w:sz w:val="24"/>
+        </w:rPr>
+      </w:pPr>
+    </w:p>
+    <w:p>
+      <w:pPr>
+        <w:tabs>
+          <w:tab w:val="left" w:pos="5310"/>
+        </w:tabs>
+        <w:rPr>
+          <w:rFonts w:ascii="Arial" w:hAnsi="Arial" w:cs="Arial"/>
+          <w:sz w:val="24"/>
+          <w:lang w:val="es-MX"/>
         </w:rPr>
       </w:pPr>
       <w:r>
         <w:rPr>
           <w:rFonts w:ascii="Arial" w:hAnsi="Arial" w:cs="Arial"/>
+          <w:sz w:val="24"/>
+          <w:lang w:val="es-MX"/>
+        </w:rPr>
+        <w:t>Diagrama Entidad Relación</w:t>
+      </w:r>
+      <w:r>
+        <w:rPr>
+          <w:rFonts w:ascii="Arial" w:hAnsi="Arial" w:cs="Arial"/>
+          <w:sz w:val="24"/>
+          <w:lang w:val="es-MX"/>
+        </w:rPr>
+        <w:t>:</w:t>
+      </w:r>
+    </w:p>
+    <w:p>
+      <w:pPr>
+        <w:tabs>
+          <w:tab w:val="left" w:pos="5310"/>
+        </w:tabs>
+        <w:rPr>
+          <w:rFonts w:ascii="Arial" w:hAnsi="Arial" w:cs="Arial"/>
+          <w:sz w:val="24"/>
+          <w:lang w:val="es-MX"/>
+        </w:rPr>
+      </w:pPr>
+      <w:r>
+        <w:rPr>
+          <w:rFonts w:ascii="Arial" w:hAnsi="Arial" w:cs="Arial"/>
           <w:noProof/>
           <w:sz w:val="24"/>
         </w:rPr>
-        <w:lastRenderedPageBreak/>
         <w:drawing>
-          <wp:inline distT="0" distB="0" distL="0" distR="0" wp14:anchorId="1F37802B" wp14:editId="6612B580">
+          <wp:anchor distT="0" distB="0" distL="114300" distR="114300" simplePos="0" relativeHeight="251659264" behindDoc="0" locked="0" layoutInCell="1" allowOverlap="1" wp14:anchorId="461FD6CB" wp14:editId="20EA0F95">
+            <wp:simplePos x="0" y="0"/>
+            <wp:positionH relativeFrom="margin">
+              <wp:align>center</wp:align>
+            </wp:positionH>
+            <wp:positionV relativeFrom="paragraph">
+              <wp:posOffset>12700</wp:posOffset>
+            </wp:positionV>
             <wp:extent cx="7315200" cy="5657850"/>
             <wp:effectExtent l="0" t="0" r="0" b="0"/>
+            <wp:wrapNone/>
             <wp:docPr id="1" name="Imagen 1"/>
             <wp:cNvGraphicFramePr>
               <a:graphicFrameLocks xmlns:a="http://schemas.openxmlformats.org/drawingml/2006/main" noChangeAspect="1"/>
@@ -497,87 +546,71 @@
                 </pic:pic>
               </a:graphicData>
             </a:graphic>
-          </wp:inline>
+          </wp:anchor>
         </w:drawing>
       </w:r>
     </w:p>
     <w:p>
       <w:pPr>
         <w:tabs>
-          <w:tab w:val="left" w:pos="5310"/>
-        </w:tabs>
-        <w:jc w:val="center"/>
-        <w:rPr>
-          <w:rFonts w:ascii="Arial" w:hAnsi="Arial" w:cs="Arial"/>
-          <w:sz w:val="24"/>
-        </w:rPr>
-      </w:pPr>
-      <w:proofErr w:type="spellStart"/>
+          <w:tab w:val="left" w:pos="4620"/>
+        </w:tabs>
+        <w:rPr>
+          <w:rFonts w:ascii="Arial" w:hAnsi="Arial" w:cs="Arial"/>
+          <w:sz w:val="24"/>
+          <w:lang w:val="es-GT"/>
+        </w:rPr>
+      </w:pPr>
       <w:r>
         <w:rPr>
           <w:rFonts w:ascii="Arial" w:hAnsi="Arial" w:cs="Arial"/>
           <w:sz w:val="24"/>
-        </w:rPr>
-        <w:t>Diagrama</w:t>
-      </w:r>
-      <w:proofErr w:type="spellEnd"/>
-      <w:r>
-        <w:rPr>
-          <w:rFonts w:ascii="Arial" w:hAnsi="Arial" w:cs="Arial"/>
-          <w:sz w:val="24"/>
-        </w:rPr>
-        <w:t xml:space="preserve"> </w:t>
-      </w:r>
-      <w:proofErr w:type="spellStart"/>
-      <w:r>
-        <w:rPr>
-          <w:rFonts w:ascii="Arial" w:hAnsi="Arial" w:cs="Arial"/>
-          <w:sz w:val="24"/>
-        </w:rPr>
-        <w:t>Entidad</w:t>
-      </w:r>
-      <w:proofErr w:type="spellEnd"/>
-      <w:r>
-        <w:rPr>
-          <w:rFonts w:ascii="Arial" w:hAnsi="Arial" w:cs="Arial"/>
-          <w:sz w:val="24"/>
-        </w:rPr>
-        <w:t xml:space="preserve"> </w:t>
-      </w:r>
-      <w:proofErr w:type="spellStart"/>
-      <w:r>
-        <w:rPr>
-          <w:rFonts w:ascii="Arial" w:hAnsi="Arial" w:cs="Arial"/>
-          <w:sz w:val="24"/>
-        </w:rPr>
-        <w:t>Relación</w:t>
-      </w:r>
-      <w:proofErr w:type="spellEnd"/>
-    </w:p>
-    <w:p>
-      <w:pPr>
-        <w:rPr>
-          <w:rFonts w:ascii="Arial" w:hAnsi="Arial" w:cs="Arial"/>
-          <w:sz w:val="24"/>
-          <w:lang w:val="es-GT"/>
-        </w:rPr>
-      </w:pPr>
-      <w:r>
-        <w:rPr>
-          <w:rFonts w:ascii="Arial" w:hAnsi="Arial" w:cs="Arial"/>
-          <w:sz w:val="24"/>
+          <w:lang w:val="es-MX"/>
         </w:rPr>
         <w:br w:type="page"/>
       </w:r>
       <w:r>
         <w:rPr>
+          <w:rFonts w:ascii="Arial" w:hAnsi="Arial" w:cs="Arial"/>
+          <w:sz w:val="24"/>
+          <w:lang w:val="es-GT"/>
+        </w:rPr>
+        <w:lastRenderedPageBreak/>
+        <w:t>Modelo Entidad Relación</w:t>
+      </w:r>
+      <w:r>
+        <w:rPr>
+          <w:rFonts w:ascii="Arial" w:hAnsi="Arial" w:cs="Arial"/>
+          <w:sz w:val="24"/>
+          <w:lang w:val="es-GT"/>
+        </w:rPr>
+        <w:t>:</w:t>
+      </w:r>
+    </w:p>
+    <w:p>
+      <w:pPr>
+        <w:rPr>
+          <w:rFonts w:ascii="Arial" w:hAnsi="Arial" w:cs="Arial"/>
+          <w:sz w:val="24"/>
+          <w:lang w:val="es-GT"/>
+        </w:rPr>
+      </w:pPr>
+      <w:r>
+        <w:rPr>
           <w:noProof/>
         </w:rPr>
-        <w:lastRenderedPageBreak/>
         <w:drawing>
-          <wp:inline distT="0" distB="0" distL="0" distR="0" wp14:anchorId="6DEA93B2" wp14:editId="3295C6FF">
+          <wp:anchor distT="0" distB="0" distL="114300" distR="114300" simplePos="0" relativeHeight="251658240" behindDoc="0" locked="0" layoutInCell="1" allowOverlap="1" wp14:anchorId="3D627F8E" wp14:editId="32FA43DF">
+            <wp:simplePos x="0" y="0"/>
+            <wp:positionH relativeFrom="margin">
+              <wp:align>left</wp:align>
+            </wp:positionH>
+            <wp:positionV relativeFrom="paragraph">
+              <wp:posOffset>187960</wp:posOffset>
+            </wp:positionV>
             <wp:extent cx="7990567" cy="5257800"/>
             <wp:effectExtent l="0" t="0" r="0" b="0"/>
+            <wp:wrapNone/>
             <wp:docPr id="3" name="Imagen 3"/>
             <wp:cNvGraphicFramePr>
               <a:graphicFrameLocks xmlns:a="http://schemas.openxmlformats.org/drawingml/2006/main" noChangeAspect="1"/>
@@ -605,7 +638,7 @@
                   <pic:spPr bwMode="auto">
                     <a:xfrm>
                       <a:off x="0" y="0"/>
-                      <a:ext cx="8005627" cy="5267709"/>
+                      <a:ext cx="7990567" cy="5257800"/>
                     </a:xfrm>
                     <a:prstGeom prst="rect">
                       <a:avLst/>
@@ -623,7 +656,7 @@
                 </pic:pic>
               </a:graphicData>
             </a:graphic>
-          </wp:inline>
+          </wp:anchor>
         </w:drawing>
       </w:r>
     </w:p>
@@ -639,15 +672,321 @@
           <w:lang w:val="es-GT"/>
         </w:rPr>
       </w:pPr>
-      <w:bookmarkStart w:id="0" w:name="_GoBack"/>
-      <w:bookmarkEnd w:id="0"/>
+    </w:p>
+    <w:p>
+      <w:pPr>
+        <w:tabs>
+          <w:tab w:val="left" w:pos="4620"/>
+        </w:tabs>
+        <w:jc w:val="center"/>
+        <w:rPr>
+          <w:rFonts w:ascii="Arial" w:hAnsi="Arial" w:cs="Arial"/>
+          <w:sz w:val="24"/>
+          <w:lang w:val="es-GT"/>
+        </w:rPr>
+      </w:pPr>
+    </w:p>
+    <w:p>
+      <w:pPr>
+        <w:tabs>
+          <w:tab w:val="left" w:pos="4620"/>
+        </w:tabs>
+        <w:jc w:val="center"/>
+        <w:rPr>
+          <w:rFonts w:ascii="Arial" w:hAnsi="Arial" w:cs="Arial"/>
+          <w:sz w:val="24"/>
+          <w:lang w:val="es-GT"/>
+        </w:rPr>
+      </w:pPr>
+    </w:p>
+    <w:p>
+      <w:pPr>
+        <w:tabs>
+          <w:tab w:val="left" w:pos="4620"/>
+        </w:tabs>
+        <w:jc w:val="center"/>
+        <w:rPr>
+          <w:rFonts w:ascii="Arial" w:hAnsi="Arial" w:cs="Arial"/>
+          <w:sz w:val="24"/>
+          <w:lang w:val="es-GT"/>
+        </w:rPr>
+      </w:pPr>
+    </w:p>
+    <w:p>
+      <w:pPr>
+        <w:tabs>
+          <w:tab w:val="left" w:pos="4620"/>
+        </w:tabs>
+        <w:jc w:val="center"/>
+        <w:rPr>
+          <w:rFonts w:ascii="Arial" w:hAnsi="Arial" w:cs="Arial"/>
+          <w:sz w:val="24"/>
+          <w:lang w:val="es-GT"/>
+        </w:rPr>
+      </w:pPr>
+    </w:p>
+    <w:p>
+      <w:pPr>
+        <w:tabs>
+          <w:tab w:val="left" w:pos="4620"/>
+        </w:tabs>
+        <w:jc w:val="center"/>
+        <w:rPr>
+          <w:rFonts w:ascii="Arial" w:hAnsi="Arial" w:cs="Arial"/>
+          <w:sz w:val="24"/>
+          <w:lang w:val="es-GT"/>
+        </w:rPr>
+      </w:pPr>
+    </w:p>
+    <w:p>
+      <w:pPr>
+        <w:tabs>
+          <w:tab w:val="left" w:pos="4620"/>
+        </w:tabs>
+        <w:jc w:val="center"/>
+        <w:rPr>
+          <w:rFonts w:ascii="Arial" w:hAnsi="Arial" w:cs="Arial"/>
+          <w:sz w:val="24"/>
+          <w:lang w:val="es-GT"/>
+        </w:rPr>
+      </w:pPr>
+    </w:p>
+    <w:p>
+      <w:pPr>
+        <w:tabs>
+          <w:tab w:val="left" w:pos="4620"/>
+        </w:tabs>
+        <w:jc w:val="center"/>
+        <w:rPr>
+          <w:rFonts w:ascii="Arial" w:hAnsi="Arial" w:cs="Arial"/>
+          <w:sz w:val="24"/>
+          <w:lang w:val="es-GT"/>
+        </w:rPr>
+      </w:pPr>
+    </w:p>
+    <w:p>
+      <w:pPr>
+        <w:tabs>
+          <w:tab w:val="left" w:pos="4620"/>
+        </w:tabs>
+        <w:jc w:val="center"/>
+        <w:rPr>
+          <w:rFonts w:ascii="Arial" w:hAnsi="Arial" w:cs="Arial"/>
+          <w:sz w:val="24"/>
+          <w:lang w:val="es-GT"/>
+        </w:rPr>
+      </w:pPr>
+    </w:p>
+    <w:p>
+      <w:pPr>
+        <w:tabs>
+          <w:tab w:val="left" w:pos="4620"/>
+        </w:tabs>
+        <w:jc w:val="center"/>
+        <w:rPr>
+          <w:rFonts w:ascii="Arial" w:hAnsi="Arial" w:cs="Arial"/>
+          <w:sz w:val="24"/>
+          <w:lang w:val="es-GT"/>
+        </w:rPr>
+      </w:pPr>
+    </w:p>
+    <w:p>
+      <w:pPr>
+        <w:tabs>
+          <w:tab w:val="left" w:pos="4620"/>
+        </w:tabs>
+        <w:jc w:val="center"/>
+        <w:rPr>
+          <w:rFonts w:ascii="Arial" w:hAnsi="Arial" w:cs="Arial"/>
+          <w:sz w:val="24"/>
+          <w:lang w:val="es-GT"/>
+        </w:rPr>
+      </w:pPr>
+    </w:p>
+    <w:p>
+      <w:pPr>
+        <w:tabs>
+          <w:tab w:val="left" w:pos="4620"/>
+        </w:tabs>
+        <w:jc w:val="center"/>
+        <w:rPr>
+          <w:rFonts w:ascii="Arial" w:hAnsi="Arial" w:cs="Arial"/>
+          <w:sz w:val="24"/>
+          <w:lang w:val="es-GT"/>
+        </w:rPr>
+      </w:pPr>
+    </w:p>
+    <w:p>
+      <w:pPr>
+        <w:tabs>
+          <w:tab w:val="left" w:pos="4620"/>
+        </w:tabs>
+        <w:jc w:val="center"/>
+        <w:rPr>
+          <w:rFonts w:ascii="Arial" w:hAnsi="Arial" w:cs="Arial"/>
+          <w:sz w:val="24"/>
+          <w:lang w:val="es-GT"/>
+        </w:rPr>
+      </w:pPr>
+    </w:p>
+    <w:p>
+      <w:pPr>
+        <w:tabs>
+          <w:tab w:val="left" w:pos="4620"/>
+        </w:tabs>
+        <w:jc w:val="center"/>
+        <w:rPr>
+          <w:rFonts w:ascii="Arial" w:hAnsi="Arial" w:cs="Arial"/>
+          <w:sz w:val="24"/>
+          <w:lang w:val="es-GT"/>
+        </w:rPr>
+      </w:pPr>
+    </w:p>
+    <w:p>
+      <w:pPr>
+        <w:tabs>
+          <w:tab w:val="left" w:pos="4620"/>
+        </w:tabs>
+        <w:jc w:val="center"/>
+        <w:rPr>
+          <w:rFonts w:ascii="Arial" w:hAnsi="Arial" w:cs="Arial"/>
+          <w:sz w:val="24"/>
+          <w:lang w:val="es-GT"/>
+        </w:rPr>
+      </w:pPr>
+    </w:p>
+    <w:p>
+      <w:pPr>
+        <w:tabs>
+          <w:tab w:val="left" w:pos="4620"/>
+        </w:tabs>
+        <w:jc w:val="center"/>
+        <w:rPr>
+          <w:rFonts w:ascii="Arial" w:hAnsi="Arial" w:cs="Arial"/>
+          <w:sz w:val="24"/>
+          <w:lang w:val="es-GT"/>
+        </w:rPr>
+      </w:pPr>
+    </w:p>
+    <w:p>
+      <w:pPr>
+        <w:tabs>
+          <w:tab w:val="left" w:pos="4620"/>
+        </w:tabs>
+        <w:jc w:val="center"/>
+        <w:rPr>
+          <w:rFonts w:ascii="Arial" w:hAnsi="Arial" w:cs="Arial"/>
+          <w:sz w:val="24"/>
+          <w:lang w:val="es-GT"/>
+        </w:rPr>
+      </w:pPr>
+    </w:p>
+    <w:p>
+      <w:pPr>
+        <w:tabs>
+          <w:tab w:val="left" w:pos="4620"/>
+        </w:tabs>
+        <w:jc w:val="center"/>
+        <w:rPr>
+          <w:rFonts w:ascii="Arial" w:hAnsi="Arial" w:cs="Arial"/>
+          <w:sz w:val="24"/>
+          <w:lang w:val="es-GT"/>
+        </w:rPr>
+      </w:pPr>
+    </w:p>
+    <w:p>
+      <w:pPr>
+        <w:tabs>
+          <w:tab w:val="left" w:pos="4620"/>
+        </w:tabs>
+        <w:rPr>
+          <w:rFonts w:ascii="Arial" w:hAnsi="Arial" w:cs="Arial"/>
+          <w:sz w:val="24"/>
+          <w:lang w:val="es-GT"/>
+        </w:rPr>
+      </w:pPr>
       <w:r>
         <w:rPr>
           <w:rFonts w:ascii="Arial" w:hAnsi="Arial" w:cs="Arial"/>
           <w:sz w:val="24"/>
           <w:lang w:val="es-GT"/>
         </w:rPr>
-        <w:t>Modelo Entidad Relación</w:t>
+        <w:lastRenderedPageBreak/>
+        <w:t>Modelo Entidades:</w:t>
+      </w:r>
+    </w:p>
+    <w:p>
+      <w:pPr>
+        <w:tabs>
+          <w:tab w:val="left" w:pos="4620"/>
+        </w:tabs>
+        <w:rPr>
+          <w:rFonts w:ascii="Arial" w:hAnsi="Arial" w:cs="Arial"/>
+          <w:sz w:val="24"/>
+          <w:lang w:val="es-GT"/>
+        </w:rPr>
+      </w:pPr>
+      <w:r>
+        <w:rPr>
+          <w:rFonts w:ascii="Arial" w:hAnsi="Arial" w:cs="Arial"/>
+          <w:noProof/>
+          <w:sz w:val="24"/>
+        </w:rPr>
+        <w:drawing>
+          <wp:anchor distT="0" distB="0" distL="114300" distR="114300" simplePos="0" relativeHeight="251660288" behindDoc="0" locked="0" layoutInCell="1" allowOverlap="1" wp14:anchorId="63E1B5DE" wp14:editId="47655D55">
+            <wp:simplePos x="0" y="0"/>
+            <wp:positionH relativeFrom="margin">
+              <wp:posOffset>-76200</wp:posOffset>
+            </wp:positionH>
+            <wp:positionV relativeFrom="paragraph">
+              <wp:posOffset>394970</wp:posOffset>
+            </wp:positionV>
+            <wp:extent cx="8801100" cy="4619431"/>
+            <wp:effectExtent l="0" t="0" r="0" b="0"/>
+            <wp:wrapNone/>
+            <wp:docPr id="4" name="Picture 4"/>
+            <wp:cNvGraphicFramePr>
+              <a:graphicFrameLocks xmlns:a="http://schemas.openxmlformats.org/drawingml/2006/main" noChangeAspect="1"/>
+            </wp:cNvGraphicFramePr>
+            <a:graphic xmlns:a="http://schemas.openxmlformats.org/drawingml/2006/main">
+              <a:graphicData uri="http://schemas.openxmlformats.org/drawingml/2006/picture">
+                <pic:pic xmlns:pic="http://schemas.openxmlformats.org/drawingml/2006/picture">
+                  <pic:nvPicPr>
+                    <pic:cNvPr id="4" name="Diagrama Entidades .png"/>
+                    <pic:cNvPicPr/>
+                  </pic:nvPicPr>
+                  <pic:blipFill>
+                    <a:blip r:embed="rId9">
+                      <a:extLst>
+                        <a:ext uri="{28A0092B-C50C-407E-A947-70E740481C1C}">
+                          <a14:useLocalDpi xmlns:a14="http://schemas.microsoft.com/office/drawing/2010/main" val="0"/>
+                        </a:ext>
+                      </a:extLst>
+                    </a:blip>
+                    <a:stretch>
+                      <a:fillRect/>
+                    </a:stretch>
+                  </pic:blipFill>
+                  <pic:spPr>
+                    <a:xfrm>
+                      <a:off x="0" y="0"/>
+                      <a:ext cx="8801100" cy="4619431"/>
+                    </a:xfrm>
+                    <a:prstGeom prst="rect">
+                      <a:avLst/>
+                    </a:prstGeom>
+                  </pic:spPr>
+                </pic:pic>
+              </a:graphicData>
+            </a:graphic>
+            <wp14:sizeRelH relativeFrom="margin">
+              <wp14:pctWidth>0</wp14:pctWidth>
+            </wp14:sizeRelH>
+            <wp14:sizeRelV relativeFrom="margin">
+              <wp14:pctHeight>0</wp14:pctHeight>
+            </wp14:sizeRelV>
+          </wp:anchor>
+        </w:drawing>
       </w:r>
     </w:p>
     <w:sectPr>
@@ -661,7 +1000,7 @@
 </file>
 
 <file path=word/endnotes.xml><?xml version="1.0" encoding="utf-8"?>
-<w:endnotes xmlns:wpc="http://schemas.microsoft.com/office/word/2010/wordprocessingCanvas" xmlns:cx="http://schemas.microsoft.com/office/drawing/2014/chartex" xmlns:cx1="http://schemas.microsoft.com/office/drawing/2015/9/8/chartex" xmlns:cx2="http://schemas.microsoft.com/office/drawing/2015/10/21/chartex" xmlns:cx3="http://schemas.microsoft.com/office/drawing/2016/5/9/chartex" xmlns:cx4="http://schemas.microsoft.com/office/drawing/2016/5/10/chartex" xmlns:cx5="http://schemas.microsoft.com/office/drawing/2016/5/11/chartex" xmlns:cx6="http://schemas.microsoft.com/office/drawing/2016/5/12/chartex" xmlns:cx7="http://schemas.microsoft.com/office/drawing/2016/5/13/chartex" xmlns:cx8="http://schemas.microsoft.com/office/drawing/2016/5/14/chartex" xmlns:mc="http://schemas.openxmlformats.org/markup-compatibility/2006" xmlns:aink="http://schemas.microsoft.com/office/drawing/2016/ink" xmlns:am3d="http://schemas.microsoft.com/office/drawing/2017/model3d" xmlns:o="urn:schemas-microsoft-com:office:office" xmlns:r="http://schemas.openxmlformats.org/officeDocument/2006/relationships" xmlns:m="http://schemas.openxmlformats.org/officeDocument/2006/math" xmlns:v="urn:schemas-microsoft-com:vml" xmlns:wp14="http://schemas.microsoft.com/office/word/2010/wordprocessingDrawing" xmlns:wp="http://schemas.openxmlformats.org/drawingml/2006/wordprocessingDrawing" xmlns:w10="urn:schemas-microsoft-com:office:word" xmlns:w="http://schemas.openxmlformats.org/wordprocessingml/2006/main" xmlns:w14="http://schemas.microsoft.com/office/word/2010/wordml" xmlns:w15="http://schemas.microsoft.com/office/word/2012/wordml" xmlns:w16cid="http://schemas.microsoft.com/office/word/2016/wordml/cid" xmlns:w16se="http://schemas.microsoft.com/office/word/2015/wordml/symex" xmlns:wpg="http://schemas.microsoft.com/office/word/2010/wordprocessingGroup" xmlns:wpi="http://schemas.microsoft.com/office/word/2010/wordprocessingInk" xmlns:wne="http://schemas.microsoft.com/office/word/2006/wordml" xmlns:wps="http://schemas.microsoft.com/office/word/2010/wordprocessingShape" mc:Ignorable="w14 w15 w16se w16cid wp14">
+<w:endnotes xmlns:wpc="http://schemas.microsoft.com/office/word/2010/wordprocessingCanvas" xmlns:cx="http://schemas.microsoft.com/office/drawing/2014/chartex" xmlns:mc="http://schemas.openxmlformats.org/markup-compatibility/2006" xmlns:o="urn:schemas-microsoft-com:office:office" xmlns:r="http://schemas.openxmlformats.org/officeDocument/2006/relationships" xmlns:m="http://schemas.openxmlformats.org/officeDocument/2006/math" xmlns:v="urn:schemas-microsoft-com:vml" xmlns:wp14="http://schemas.microsoft.com/office/word/2010/wordprocessingDrawing" xmlns:wp="http://schemas.openxmlformats.org/drawingml/2006/wordprocessingDrawing" xmlns:w10="urn:schemas-microsoft-com:office:word" xmlns:w="http://schemas.openxmlformats.org/wordprocessingml/2006/main" xmlns:w14="http://schemas.microsoft.com/office/word/2010/wordml" xmlns:w15="http://schemas.microsoft.com/office/word/2012/wordml" xmlns:w16se="http://schemas.microsoft.com/office/word/2015/wordml/symex" xmlns:wpg="http://schemas.microsoft.com/office/word/2010/wordprocessingGroup" xmlns:wpi="http://schemas.microsoft.com/office/word/2010/wordprocessingInk" xmlns:wne="http://schemas.microsoft.com/office/word/2006/wordml" xmlns:wps="http://schemas.microsoft.com/office/word/2010/wordprocessingShape" mc:Ignorable="w14 w15 w16se wp14">
   <w:endnote w:type="separator" w:id="-1">
     <w:p>
       <w:pPr>
@@ -686,7 +1025,7 @@
 </file>
 
 <file path=word/footnotes.xml><?xml version="1.0" encoding="utf-8"?>
-<w:footnotes xmlns:wpc="http://schemas.microsoft.com/office/word/2010/wordprocessingCanvas" xmlns:cx="http://schemas.microsoft.com/office/drawing/2014/chartex" xmlns:cx1="http://schemas.microsoft.com/office/drawing/2015/9/8/chartex" xmlns:cx2="http://schemas.microsoft.com/office/drawing/2015/10/21/chartex" xmlns:cx3="http://schemas.microsoft.com/office/drawing/2016/5/9/chartex" xmlns:cx4="http://schemas.microsoft.com/office/drawing/2016/5/10/chartex" xmlns:cx5="http://schemas.microsoft.com/office/drawing/2016/5/11/chartex" xmlns:cx6="http://schemas.microsoft.com/office/drawing/2016/5/12/chartex" xmlns:cx7="http://schemas.microsoft.com/office/drawing/2016/5/13/chartex" xmlns:cx8="http://schemas.microsoft.com/office/drawing/2016/5/14/chartex" xmlns:mc="http://schemas.openxmlformats.org/markup-compatibility/2006" xmlns:aink="http://schemas.microsoft.com/office/drawing/2016/ink" xmlns:am3d="http://schemas.microsoft.com/office/drawing/2017/model3d" xmlns:o="urn:schemas-microsoft-com:office:office" xmlns:r="http://schemas.openxmlformats.org/officeDocument/2006/relationships" xmlns:m="http://schemas.openxmlformats.org/officeDocument/2006/math" xmlns:v="urn:schemas-microsoft-com:vml" xmlns:wp14="http://schemas.microsoft.com/office/word/2010/wordprocessingDrawing" xmlns:wp="http://schemas.openxmlformats.org/drawingml/2006/wordprocessingDrawing" xmlns:w10="urn:schemas-microsoft-com:office:word" xmlns:w="http://schemas.openxmlformats.org/wordprocessingml/2006/main" xmlns:w14="http://schemas.microsoft.com/office/word/2010/wordml" xmlns:w15="http://schemas.microsoft.com/office/word/2012/wordml" xmlns:w16cid="http://schemas.microsoft.com/office/word/2016/wordml/cid" xmlns:w16se="http://schemas.microsoft.com/office/word/2015/wordml/symex" xmlns:wpg="http://schemas.microsoft.com/office/word/2010/wordprocessingGroup" xmlns:wpi="http://schemas.microsoft.com/office/word/2010/wordprocessingInk" xmlns:wne="http://schemas.microsoft.com/office/word/2006/wordml" xmlns:wps="http://schemas.microsoft.com/office/word/2010/wordprocessingShape" mc:Ignorable="w14 w15 w16se w16cid wp14">
+<w:footnotes xmlns:wpc="http://schemas.microsoft.com/office/word/2010/wordprocessingCanvas" xmlns:cx="http://schemas.microsoft.com/office/drawing/2014/chartex" xmlns:mc="http://schemas.openxmlformats.org/markup-compatibility/2006" xmlns:o="urn:schemas-microsoft-com:office:office" xmlns:r="http://schemas.openxmlformats.org/officeDocument/2006/relationships" xmlns:m="http://schemas.openxmlformats.org/officeDocument/2006/math" xmlns:v="urn:schemas-microsoft-com:vml" xmlns:wp14="http://schemas.microsoft.com/office/word/2010/wordprocessingDrawing" xmlns:wp="http://schemas.openxmlformats.org/drawingml/2006/wordprocessingDrawing" xmlns:w10="urn:schemas-microsoft-com:office:word" xmlns:w="http://schemas.openxmlformats.org/wordprocessingml/2006/main" xmlns:w14="http://schemas.microsoft.com/office/word/2010/wordml" xmlns:w15="http://schemas.microsoft.com/office/word/2012/wordml" xmlns:w16se="http://schemas.microsoft.com/office/word/2015/wordml/symex" xmlns:wpg="http://schemas.microsoft.com/office/word/2010/wordprocessingGroup" xmlns:wpi="http://schemas.microsoft.com/office/word/2010/wordprocessingInk" xmlns:wne="http://schemas.microsoft.com/office/word/2006/wordml" xmlns:wps="http://schemas.microsoft.com/office/word/2010/wordprocessingShape" mc:Ignorable="w14 w15 w16se wp14">
   <w:footnote w:type="separator" w:id="-1">
     <w:p>
       <w:pPr>
@@ -711,7 +1050,7 @@
 </file>
 
 <file path=word/styles.xml><?xml version="1.0" encoding="utf-8"?>
-<w:styles xmlns:mc="http://schemas.openxmlformats.org/markup-compatibility/2006" xmlns:r="http://schemas.openxmlformats.org/officeDocument/2006/relationships" xmlns:w="http://schemas.openxmlformats.org/wordprocessingml/2006/main" xmlns:w14="http://schemas.microsoft.com/office/word/2010/wordml" xmlns:w15="http://schemas.microsoft.com/office/word/2012/wordml" xmlns:w16cid="http://schemas.microsoft.com/office/word/2016/wordml/cid" xmlns:w16se="http://schemas.microsoft.com/office/word/2015/wordml/symex" mc:Ignorable="w14 w15 w16se w16cid">
+<w:styles xmlns:mc="http://schemas.openxmlformats.org/markup-compatibility/2006" xmlns:r="http://schemas.openxmlformats.org/officeDocument/2006/relationships" xmlns:w="http://schemas.openxmlformats.org/wordprocessingml/2006/main" xmlns:w14="http://schemas.microsoft.com/office/word/2010/wordml" xmlns:w15="http://schemas.microsoft.com/office/word/2012/wordml" xmlns:w16se="http://schemas.microsoft.com/office/word/2015/wordml/symex" mc:Ignorable="w14 w15 w16se">
   <w:docDefaults>
     <w:rPrDefault>
       <w:rPr>
@@ -727,7 +1066,7 @@
       </w:pPr>
     </w:pPrDefault>
   </w:docDefaults>
-  <w:latentStyles w:defLockedState="0" w:defUIPriority="99" w:defSemiHidden="0" w:defUnhideWhenUsed="0" w:defQFormat="0" w:count="375">
+  <w:latentStyles w:defLockedState="0" w:defUIPriority="99" w:defSemiHidden="0" w:defUnhideWhenUsed="0" w:defQFormat="0" w:count="371">
     <w:lsdException w:name="Normal" w:uiPriority="0" w:qFormat="1"/>
     <w:lsdException w:name="heading 1" w:uiPriority="9" w:qFormat="1"/>
     <w:lsdException w:name="heading 2" w:semiHidden="1" w:uiPriority="9" w:unhideWhenUsed="1" w:qFormat="1"/>
@@ -1099,22 +1438,18 @@
     <w:lsdException w:name="List Table 5 Dark Accent 6" w:uiPriority="50"/>
     <w:lsdException w:name="List Table 6 Colorful Accent 6" w:uiPriority="51"/>
     <w:lsdException w:name="List Table 7 Colorful Accent 6" w:uiPriority="52"/>
-    <w:lsdException w:name="Mention" w:semiHidden="1" w:unhideWhenUsed="1"/>
-    <w:lsdException w:name="Smart Hyperlink" w:semiHidden="1" w:unhideWhenUsed="1"/>
-    <w:lsdException w:name="Hashtag" w:semiHidden="1" w:unhideWhenUsed="1"/>
-    <w:lsdException w:name="Unresolved Mention" w:semiHidden="1" w:unhideWhenUsed="1"/>
   </w:latentStyles>
   <w:style w:type="paragraph" w:default="1" w:styleId="Normal">
     <w:name w:val="Normal"/>
     <w:qFormat/>
   </w:style>
-  <w:style w:type="character" w:default="1" w:styleId="Fuentedeprrafopredeter">
+  <w:style w:type="character" w:default="1" w:styleId="DefaultParagraphFont">
     <w:name w:val="Default Paragraph Font"/>
     <w:uiPriority w:val="1"/>
     <w:semiHidden/>
     <w:unhideWhenUsed/>
   </w:style>
-  <w:style w:type="table" w:default="1" w:styleId="Tablanormal">
+  <w:style w:type="table" w:default="1" w:styleId="TableNormal">
     <w:name w:val="Normal Table"/>
     <w:uiPriority w:val="99"/>
     <w:semiHidden/>
@@ -1129,13 +1464,13 @@
       </w:tblCellMar>
     </w:tblPr>
   </w:style>
-  <w:style w:type="numbering" w:default="1" w:styleId="Sinlista">
+  <w:style w:type="numbering" w:default="1" w:styleId="NoList">
     <w:name w:val="No List"/>
     <w:uiPriority w:val="99"/>
     <w:semiHidden/>
     <w:unhideWhenUsed/>
   </w:style>
-  <w:style w:type="paragraph" w:styleId="Sinespaciado">
+  <w:style w:type="paragraph" w:styleId="NoSpacing">
     <w:name w:val="No Spacing"/>
     <w:uiPriority w:val="1"/>
     <w:qFormat/>
@@ -1147,10 +1482,10 @@
       <w:lang w:val="es-GT"/>
     </w:rPr>
   </w:style>
-  <w:style w:type="paragraph" w:styleId="Encabezado">
+  <w:style w:type="paragraph" w:styleId="Header">
     <w:name w:val="header"/>
     <w:basedOn w:val="Normal"/>
-    <w:link w:val="EncabezadoCar"/>
+    <w:link w:val="HeaderChar"/>
     <w:uiPriority w:val="99"/>
     <w:unhideWhenUsed/>
     <w:rsid w:val="00F07417"/>
@@ -1162,17 +1497,17 @@
       <w:spacing w:after="0" w:line="240" w:lineRule="auto"/>
     </w:pPr>
   </w:style>
-  <w:style w:type="character" w:customStyle="1" w:styleId="EncabezadoCar">
-    <w:name w:val="Encabezado Car"/>
-    <w:basedOn w:val="Fuentedeprrafopredeter"/>
-    <w:link w:val="Encabezado"/>
+  <w:style w:type="character" w:customStyle="1" w:styleId="HeaderChar">
+    <w:name w:val="Header Char"/>
+    <w:basedOn w:val="DefaultParagraphFont"/>
+    <w:link w:val="Header"/>
     <w:uiPriority w:val="99"/>
     <w:rsid w:val="00F07417"/>
   </w:style>
-  <w:style w:type="paragraph" w:styleId="Piedepgina">
+  <w:style w:type="paragraph" w:styleId="Footer">
     <w:name w:val="footer"/>
     <w:basedOn w:val="Normal"/>
-    <w:link w:val="PiedepginaCar"/>
+    <w:link w:val="FooterChar"/>
     <w:uiPriority w:val="99"/>
     <w:unhideWhenUsed/>
     <w:rsid w:val="00F07417"/>
@@ -1184,10 +1519,10 @@
       <w:spacing w:after="0" w:line="240" w:lineRule="auto"/>
     </w:pPr>
   </w:style>
-  <w:style w:type="character" w:customStyle="1" w:styleId="PiedepginaCar">
-    <w:name w:val="Pie de página Car"/>
-    <w:basedOn w:val="Fuentedeprrafopredeter"/>
-    <w:link w:val="Piedepgina"/>
+  <w:style w:type="character" w:customStyle="1" w:styleId="FooterChar">
+    <w:name w:val="Footer Char"/>
+    <w:basedOn w:val="DefaultParagraphFont"/>
+    <w:link w:val="Footer"/>
     <w:uiPriority w:val="99"/>
     <w:rsid w:val="00F07417"/>
   </w:style>

</xml_diff>

<commit_message>
Se agrego modelo Entidad-Relacion en documento
</commit_message>
<xml_diff>
--- a/SportStore.docx
+++ b/SportStore.docx
@@ -1,6 +1,6 @@
 
 <file path=word/document.xml><?xml version="1.0" encoding="utf-8"?>
-<w:document xmlns:wpc="http://schemas.microsoft.com/office/word/2010/wordprocessingCanvas" xmlns:cx="http://schemas.microsoft.com/office/drawing/2014/chartex" xmlns:mc="http://schemas.openxmlformats.org/markup-compatibility/2006" xmlns:o="urn:schemas-microsoft-com:office:office" xmlns:r="http://schemas.openxmlformats.org/officeDocument/2006/relationships" xmlns:m="http://schemas.openxmlformats.org/officeDocument/2006/math" xmlns:v="urn:schemas-microsoft-com:vml" xmlns:wp14="http://schemas.microsoft.com/office/word/2010/wordprocessingDrawing" xmlns:wp="http://schemas.openxmlformats.org/drawingml/2006/wordprocessingDrawing" xmlns:w10="urn:schemas-microsoft-com:office:word" xmlns:w="http://schemas.openxmlformats.org/wordprocessingml/2006/main" xmlns:w14="http://schemas.microsoft.com/office/word/2010/wordml" xmlns:w15="http://schemas.microsoft.com/office/word/2012/wordml" xmlns:w16se="http://schemas.microsoft.com/office/word/2015/wordml/symex" xmlns:wpg="http://schemas.microsoft.com/office/word/2010/wordprocessingGroup" xmlns:wpi="http://schemas.microsoft.com/office/word/2010/wordprocessingInk" xmlns:wne="http://schemas.microsoft.com/office/word/2006/wordml" xmlns:wps="http://schemas.microsoft.com/office/word/2010/wordprocessingShape" mc:Ignorable="w14 w15 w16se wp14">
+<w:document xmlns:wpc="http://schemas.microsoft.com/office/word/2010/wordprocessingCanvas" xmlns:cx="http://schemas.microsoft.com/office/drawing/2014/chartex" xmlns:cx1="http://schemas.microsoft.com/office/drawing/2015/9/8/chartex" xmlns:cx2="http://schemas.microsoft.com/office/drawing/2015/10/21/chartex" xmlns:cx3="http://schemas.microsoft.com/office/drawing/2016/5/9/chartex" xmlns:cx4="http://schemas.microsoft.com/office/drawing/2016/5/10/chartex" xmlns:cx5="http://schemas.microsoft.com/office/drawing/2016/5/11/chartex" xmlns:cx6="http://schemas.microsoft.com/office/drawing/2016/5/12/chartex" xmlns:cx7="http://schemas.microsoft.com/office/drawing/2016/5/13/chartex" xmlns:cx8="http://schemas.microsoft.com/office/drawing/2016/5/14/chartex" xmlns:mc="http://schemas.openxmlformats.org/markup-compatibility/2006" xmlns:aink="http://schemas.microsoft.com/office/drawing/2016/ink" xmlns:am3d="http://schemas.microsoft.com/office/drawing/2017/model3d" xmlns:o="urn:schemas-microsoft-com:office:office" xmlns:r="http://schemas.openxmlformats.org/officeDocument/2006/relationships" xmlns:m="http://schemas.openxmlformats.org/officeDocument/2006/math" xmlns:v="urn:schemas-microsoft-com:vml" xmlns:wp14="http://schemas.microsoft.com/office/word/2010/wordprocessingDrawing" xmlns:wp="http://schemas.openxmlformats.org/drawingml/2006/wordprocessingDrawing" xmlns:w10="urn:schemas-microsoft-com:office:word" xmlns:w="http://schemas.openxmlformats.org/wordprocessingml/2006/main" xmlns:w14="http://schemas.microsoft.com/office/word/2010/wordml" xmlns:w15="http://schemas.microsoft.com/office/word/2012/wordml" xmlns:w16cid="http://schemas.microsoft.com/office/word/2016/wordml/cid" xmlns:w16se="http://schemas.microsoft.com/office/word/2015/wordml/symex" xmlns:wpg="http://schemas.microsoft.com/office/word/2010/wordprocessingGroup" xmlns:wpi="http://schemas.microsoft.com/office/word/2010/wordprocessingInk" xmlns:wne="http://schemas.microsoft.com/office/word/2006/wordml" xmlns:wps="http://schemas.microsoft.com/office/word/2010/wordprocessingShape" mc:Ignorable="w14 w15 w16se w16cid wp14">
   <w:body>
     <w:p>
       <w:pPr>
@@ -162,6 +162,8 @@
           <w:rFonts w:ascii="Arial" w:hAnsi="Arial" w:cs="Arial"/>
         </w:rPr>
       </w:pPr>
+      <w:bookmarkStart w:id="0" w:name="_GoBack"/>
+      <w:bookmarkEnd w:id="0"/>
     </w:p>
     <w:p>
       <w:pPr>
@@ -581,30 +583,87 @@
       </w:r>
       <w:r>
         <w:rPr>
+          <w:noProof/>
+        </w:rPr>
+        <w:lastRenderedPageBreak/>
+        <w:drawing>
+          <wp:anchor distT="0" distB="0" distL="114300" distR="114300" simplePos="0" relativeHeight="251660288" behindDoc="0" locked="0" layoutInCell="1" allowOverlap="1" wp14:anchorId="4FF1D2B1" wp14:editId="3E294EC3">
+            <wp:simplePos x="0" y="0"/>
+            <wp:positionH relativeFrom="margin">
+              <wp:align>right</wp:align>
+            </wp:positionH>
+            <wp:positionV relativeFrom="paragraph">
+              <wp:posOffset>238125</wp:posOffset>
+            </wp:positionV>
+            <wp:extent cx="8220075" cy="6353175"/>
+            <wp:effectExtent l="0" t="0" r="9525" b="9525"/>
+            <wp:wrapSquare wrapText="bothSides"/>
+            <wp:docPr id="1" name="Imagen 1"/>
+            <wp:cNvGraphicFramePr>
+              <a:graphicFrameLocks xmlns:a="http://schemas.openxmlformats.org/drawingml/2006/main" noChangeAspect="1"/>
+            </wp:cNvGraphicFramePr>
+            <a:graphic xmlns:a="http://schemas.openxmlformats.org/drawingml/2006/main">
+              <a:graphicData uri="http://schemas.openxmlformats.org/drawingml/2006/picture">
+                <pic:pic xmlns:pic="http://schemas.openxmlformats.org/drawingml/2006/picture">
+                  <pic:nvPicPr>
+                    <pic:cNvPr id="0" name="Picture 1"/>
+                    <pic:cNvPicPr>
+                      <a:picLocks noChangeAspect="1" noChangeArrowheads="1"/>
+                    </pic:cNvPicPr>
+                  </pic:nvPicPr>
+                  <pic:blipFill>
+                    <a:blip r:embed="rId8" cstate="print">
+                      <a:extLst>
+                        <a:ext uri="{28A0092B-C50C-407E-A947-70E740481C1C}">
+                          <a14:useLocalDpi xmlns:a14="http://schemas.microsoft.com/office/drawing/2010/main" val="0"/>
+                        </a:ext>
+                      </a:extLst>
+                    </a:blip>
+                    <a:srcRect/>
+                    <a:stretch>
+                      <a:fillRect/>
+                    </a:stretch>
+                  </pic:blipFill>
+                  <pic:spPr bwMode="auto">
+                    <a:xfrm>
+                      <a:off x="0" y="0"/>
+                      <a:ext cx="8220075" cy="6353175"/>
+                    </a:xfrm>
+                    <a:prstGeom prst="rect">
+                      <a:avLst/>
+                    </a:prstGeom>
+                    <a:noFill/>
+                    <a:ln>
+                      <a:noFill/>
+                    </a:ln>
+                  </pic:spPr>
+                </pic:pic>
+              </a:graphicData>
+            </a:graphic>
+            <wp14:sizeRelH relativeFrom="margin">
+              <wp14:pctWidth>0</wp14:pctWidth>
+            </wp14:sizeRelH>
+            <wp14:sizeRelV relativeFrom="margin">
+              <wp14:pctHeight>0</wp14:pctHeight>
+            </wp14:sizeRelV>
+          </wp:anchor>
+        </w:drawing>
+      </w:r>
+      <w:r>
+        <w:rPr>
           <w:rFonts w:ascii="Arial" w:hAnsi="Arial" w:cs="Arial"/>
           <w:b/>
           <w:sz w:val="24"/>
           <w:lang w:val="es-GT"/>
         </w:rPr>
-        <w:lastRenderedPageBreak/>
         <w:t>Modelo Entidad Relación:</w:t>
       </w:r>
-    </w:p>
-    <w:p>
-      <w:pPr>
-        <w:rPr>
-          <w:rFonts w:ascii="Arial" w:hAnsi="Arial" w:cs="Arial"/>
-          <w:sz w:val="24"/>
-          <w:lang w:val="es-GT"/>
-        </w:rPr>
-      </w:pPr>
     </w:p>
     <w:p>
       <w:pPr>
         <w:tabs>
           <w:tab w:val="left" w:pos="4620"/>
         </w:tabs>
-        <w:jc w:val="center"/>
         <w:rPr>
           <w:rFonts w:ascii="Arial" w:hAnsi="Arial" w:cs="Arial"/>
           <w:sz w:val="24"/>
@@ -620,253 +679,32 @@
         <w:jc w:val="center"/>
         <w:rPr>
           <w:rFonts w:ascii="Arial" w:hAnsi="Arial" w:cs="Arial"/>
+          <w:b/>
           <w:sz w:val="24"/>
           <w:lang w:val="es-GT"/>
         </w:rPr>
       </w:pPr>
+      <w:r>
+        <w:rPr>
+          <w:rFonts w:ascii="Arial" w:hAnsi="Arial" w:cs="Arial"/>
+          <w:b/>
+          <w:sz w:val="24"/>
+          <w:lang w:val="es-GT"/>
+        </w:rPr>
+        <w:t>Diagrama Entidad – Relación</w:t>
+      </w:r>
     </w:p>
     <w:p>
       <w:pPr>
         <w:tabs>
           <w:tab w:val="left" w:pos="4620"/>
         </w:tabs>
-        <w:jc w:val="center"/>
         <w:rPr>
           <w:rFonts w:ascii="Arial" w:hAnsi="Arial" w:cs="Arial"/>
           <w:sz w:val="24"/>
           <w:lang w:val="es-GT"/>
         </w:rPr>
       </w:pPr>
-    </w:p>
-    <w:p>
-      <w:pPr>
-        <w:tabs>
-          <w:tab w:val="left" w:pos="4620"/>
-        </w:tabs>
-        <w:jc w:val="center"/>
-        <w:rPr>
-          <w:rFonts w:ascii="Arial" w:hAnsi="Arial" w:cs="Arial"/>
-          <w:sz w:val="24"/>
-          <w:lang w:val="es-GT"/>
-        </w:rPr>
-      </w:pPr>
-    </w:p>
-    <w:p>
-      <w:pPr>
-        <w:tabs>
-          <w:tab w:val="left" w:pos="4620"/>
-        </w:tabs>
-        <w:jc w:val="center"/>
-        <w:rPr>
-          <w:rFonts w:ascii="Arial" w:hAnsi="Arial" w:cs="Arial"/>
-          <w:sz w:val="24"/>
-          <w:lang w:val="es-GT"/>
-        </w:rPr>
-      </w:pPr>
-    </w:p>
-    <w:p>
-      <w:pPr>
-        <w:tabs>
-          <w:tab w:val="left" w:pos="4620"/>
-        </w:tabs>
-        <w:jc w:val="center"/>
-        <w:rPr>
-          <w:rFonts w:ascii="Arial" w:hAnsi="Arial" w:cs="Arial"/>
-          <w:sz w:val="24"/>
-          <w:lang w:val="es-GT"/>
-        </w:rPr>
-      </w:pPr>
-    </w:p>
-    <w:p>
-      <w:pPr>
-        <w:tabs>
-          <w:tab w:val="left" w:pos="4620"/>
-        </w:tabs>
-        <w:jc w:val="center"/>
-        <w:rPr>
-          <w:rFonts w:ascii="Arial" w:hAnsi="Arial" w:cs="Arial"/>
-          <w:sz w:val="24"/>
-          <w:lang w:val="es-GT"/>
-        </w:rPr>
-      </w:pPr>
-    </w:p>
-    <w:p>
-      <w:pPr>
-        <w:tabs>
-          <w:tab w:val="left" w:pos="4620"/>
-        </w:tabs>
-        <w:jc w:val="center"/>
-        <w:rPr>
-          <w:rFonts w:ascii="Arial" w:hAnsi="Arial" w:cs="Arial"/>
-          <w:sz w:val="24"/>
-          <w:lang w:val="es-GT"/>
-        </w:rPr>
-      </w:pPr>
-    </w:p>
-    <w:p>
-      <w:pPr>
-        <w:tabs>
-          <w:tab w:val="left" w:pos="4620"/>
-        </w:tabs>
-        <w:jc w:val="center"/>
-        <w:rPr>
-          <w:rFonts w:ascii="Arial" w:hAnsi="Arial" w:cs="Arial"/>
-          <w:sz w:val="24"/>
-          <w:lang w:val="es-GT"/>
-        </w:rPr>
-      </w:pPr>
-    </w:p>
-    <w:p>
-      <w:pPr>
-        <w:tabs>
-          <w:tab w:val="left" w:pos="4620"/>
-        </w:tabs>
-        <w:jc w:val="center"/>
-        <w:rPr>
-          <w:rFonts w:ascii="Arial" w:hAnsi="Arial" w:cs="Arial"/>
-          <w:sz w:val="24"/>
-          <w:lang w:val="es-GT"/>
-        </w:rPr>
-      </w:pPr>
-    </w:p>
-    <w:p>
-      <w:pPr>
-        <w:tabs>
-          <w:tab w:val="left" w:pos="4620"/>
-        </w:tabs>
-        <w:jc w:val="center"/>
-        <w:rPr>
-          <w:rFonts w:ascii="Arial" w:hAnsi="Arial" w:cs="Arial"/>
-          <w:sz w:val="24"/>
-          <w:lang w:val="es-GT"/>
-        </w:rPr>
-      </w:pPr>
-    </w:p>
-    <w:p>
-      <w:pPr>
-        <w:tabs>
-          <w:tab w:val="left" w:pos="4620"/>
-        </w:tabs>
-        <w:jc w:val="center"/>
-        <w:rPr>
-          <w:rFonts w:ascii="Arial" w:hAnsi="Arial" w:cs="Arial"/>
-          <w:sz w:val="24"/>
-          <w:lang w:val="es-GT"/>
-        </w:rPr>
-      </w:pPr>
-    </w:p>
-    <w:p>
-      <w:pPr>
-        <w:tabs>
-          <w:tab w:val="left" w:pos="4620"/>
-        </w:tabs>
-        <w:jc w:val="center"/>
-        <w:rPr>
-          <w:rFonts w:ascii="Arial" w:hAnsi="Arial" w:cs="Arial"/>
-          <w:sz w:val="24"/>
-          <w:lang w:val="es-GT"/>
-        </w:rPr>
-      </w:pPr>
-    </w:p>
-    <w:p>
-      <w:pPr>
-        <w:tabs>
-          <w:tab w:val="left" w:pos="4620"/>
-        </w:tabs>
-        <w:jc w:val="center"/>
-        <w:rPr>
-          <w:rFonts w:ascii="Arial" w:hAnsi="Arial" w:cs="Arial"/>
-          <w:sz w:val="24"/>
-          <w:lang w:val="es-GT"/>
-        </w:rPr>
-      </w:pPr>
-    </w:p>
-    <w:p>
-      <w:pPr>
-        <w:tabs>
-          <w:tab w:val="left" w:pos="4620"/>
-        </w:tabs>
-        <w:jc w:val="center"/>
-        <w:rPr>
-          <w:rFonts w:ascii="Arial" w:hAnsi="Arial" w:cs="Arial"/>
-          <w:sz w:val="24"/>
-          <w:lang w:val="es-GT"/>
-        </w:rPr>
-      </w:pPr>
-    </w:p>
-    <w:p>
-      <w:pPr>
-        <w:tabs>
-          <w:tab w:val="left" w:pos="4620"/>
-        </w:tabs>
-        <w:jc w:val="center"/>
-        <w:rPr>
-          <w:rFonts w:ascii="Arial" w:hAnsi="Arial" w:cs="Arial"/>
-          <w:sz w:val="24"/>
-          <w:lang w:val="es-GT"/>
-        </w:rPr>
-      </w:pPr>
-    </w:p>
-    <w:p>
-      <w:pPr>
-        <w:tabs>
-          <w:tab w:val="left" w:pos="4620"/>
-        </w:tabs>
-        <w:rPr>
-          <w:rFonts w:ascii="Arial" w:hAnsi="Arial" w:cs="Arial"/>
-          <w:sz w:val="24"/>
-          <w:lang w:val="es-GT"/>
-        </w:rPr>
-      </w:pPr>
-    </w:p>
-    <w:p>
-      <w:pPr>
-        <w:tabs>
-          <w:tab w:val="left" w:pos="4620"/>
-        </w:tabs>
-        <w:rPr>
-          <w:rFonts w:ascii="Arial" w:hAnsi="Arial" w:cs="Arial"/>
-          <w:sz w:val="24"/>
-          <w:lang w:val="es-GT"/>
-        </w:rPr>
-      </w:pPr>
-    </w:p>
-    <w:p>
-      <w:pPr>
-        <w:tabs>
-          <w:tab w:val="left" w:pos="4620"/>
-        </w:tabs>
-        <w:jc w:val="center"/>
-        <w:rPr>
-          <w:rFonts w:ascii="Arial" w:hAnsi="Arial" w:cs="Arial"/>
-          <w:b/>
-          <w:sz w:val="24"/>
-          <w:lang w:val="es-GT"/>
-        </w:rPr>
-      </w:pPr>
-      <w:r>
-        <w:rPr>
-          <w:rFonts w:ascii="Arial" w:hAnsi="Arial" w:cs="Arial"/>
-          <w:b/>
-          <w:sz w:val="24"/>
-          <w:lang w:val="es-GT"/>
-        </w:rPr>
-        <w:lastRenderedPageBreak/>
-        <w:t>Diagrama Entidad – Relación</w:t>
-      </w:r>
-    </w:p>
-    <w:p>
-      <w:pPr>
-        <w:tabs>
-          <w:tab w:val="left" w:pos="4620"/>
-        </w:tabs>
-        <w:rPr>
-          <w:rFonts w:ascii="Arial" w:hAnsi="Arial" w:cs="Arial"/>
-          <w:sz w:val="24"/>
-          <w:lang w:val="es-GT"/>
-        </w:rPr>
-      </w:pPr>
-      <w:bookmarkStart w:id="0" w:name="_GoBack"/>
       <w:r>
         <w:rPr>
           <w:rFonts w:ascii="Arial" w:hAnsi="Arial" w:cs="Arial"/>
@@ -897,7 +735,7 @@
                     <pic:cNvPicPr/>
                   </pic:nvPicPr>
                   <pic:blipFill>
-                    <a:blip r:embed="rId8">
+                    <a:blip r:embed="rId9">
                       <a:extLst>
                         <a:ext uri="{28A0092B-C50C-407E-A947-70E740481C1C}">
                           <a14:useLocalDpi xmlns:a14="http://schemas.microsoft.com/office/drawing/2010/main" val="0"/>
@@ -929,7 +767,6 @@
           </wp:anchor>
         </w:drawing>
       </w:r>
-      <w:bookmarkEnd w:id="0"/>
     </w:p>
     <w:sectPr>
       <w:pgSz w:w="15840" w:h="12240" w:orient="landscape"/>
@@ -942,7 +779,7 @@
 </file>
 
 <file path=word/endnotes.xml><?xml version="1.0" encoding="utf-8"?>
-<w:endnotes xmlns:wpc="http://schemas.microsoft.com/office/word/2010/wordprocessingCanvas" xmlns:cx="http://schemas.microsoft.com/office/drawing/2014/chartex" xmlns:mc="http://schemas.openxmlformats.org/markup-compatibility/2006" xmlns:o="urn:schemas-microsoft-com:office:office" xmlns:r="http://schemas.openxmlformats.org/officeDocument/2006/relationships" xmlns:m="http://schemas.openxmlformats.org/officeDocument/2006/math" xmlns:v="urn:schemas-microsoft-com:vml" xmlns:wp14="http://schemas.microsoft.com/office/word/2010/wordprocessingDrawing" xmlns:wp="http://schemas.openxmlformats.org/drawingml/2006/wordprocessingDrawing" xmlns:w10="urn:schemas-microsoft-com:office:word" xmlns:w="http://schemas.openxmlformats.org/wordprocessingml/2006/main" xmlns:w14="http://schemas.microsoft.com/office/word/2010/wordml" xmlns:w15="http://schemas.microsoft.com/office/word/2012/wordml" xmlns:w16se="http://schemas.microsoft.com/office/word/2015/wordml/symex" xmlns:wpg="http://schemas.microsoft.com/office/word/2010/wordprocessingGroup" xmlns:wpi="http://schemas.microsoft.com/office/word/2010/wordprocessingInk" xmlns:wne="http://schemas.microsoft.com/office/word/2006/wordml" xmlns:wps="http://schemas.microsoft.com/office/word/2010/wordprocessingShape" mc:Ignorable="w14 w15 w16se wp14">
+<w:endnotes xmlns:wpc="http://schemas.microsoft.com/office/word/2010/wordprocessingCanvas" xmlns:cx="http://schemas.microsoft.com/office/drawing/2014/chartex" xmlns:cx1="http://schemas.microsoft.com/office/drawing/2015/9/8/chartex" xmlns:cx2="http://schemas.microsoft.com/office/drawing/2015/10/21/chartex" xmlns:cx3="http://schemas.microsoft.com/office/drawing/2016/5/9/chartex" xmlns:cx4="http://schemas.microsoft.com/office/drawing/2016/5/10/chartex" xmlns:cx5="http://schemas.microsoft.com/office/drawing/2016/5/11/chartex" xmlns:cx6="http://schemas.microsoft.com/office/drawing/2016/5/12/chartex" xmlns:cx7="http://schemas.microsoft.com/office/drawing/2016/5/13/chartex" xmlns:cx8="http://schemas.microsoft.com/office/drawing/2016/5/14/chartex" xmlns:mc="http://schemas.openxmlformats.org/markup-compatibility/2006" xmlns:aink="http://schemas.microsoft.com/office/drawing/2016/ink" xmlns:am3d="http://schemas.microsoft.com/office/drawing/2017/model3d" xmlns:o="urn:schemas-microsoft-com:office:office" xmlns:r="http://schemas.openxmlformats.org/officeDocument/2006/relationships" xmlns:m="http://schemas.openxmlformats.org/officeDocument/2006/math" xmlns:v="urn:schemas-microsoft-com:vml" xmlns:wp14="http://schemas.microsoft.com/office/word/2010/wordprocessingDrawing" xmlns:wp="http://schemas.openxmlformats.org/drawingml/2006/wordprocessingDrawing" xmlns:w10="urn:schemas-microsoft-com:office:word" xmlns:w="http://schemas.openxmlformats.org/wordprocessingml/2006/main" xmlns:w14="http://schemas.microsoft.com/office/word/2010/wordml" xmlns:w15="http://schemas.microsoft.com/office/word/2012/wordml" xmlns:w16cid="http://schemas.microsoft.com/office/word/2016/wordml/cid" xmlns:w16se="http://schemas.microsoft.com/office/word/2015/wordml/symex" xmlns:wpg="http://schemas.microsoft.com/office/word/2010/wordprocessingGroup" xmlns:wpi="http://schemas.microsoft.com/office/word/2010/wordprocessingInk" xmlns:wne="http://schemas.microsoft.com/office/word/2006/wordml" xmlns:wps="http://schemas.microsoft.com/office/word/2010/wordprocessingShape" mc:Ignorable="w14 w15 w16se w16cid wp14">
   <w:endnote w:type="separator" w:id="-1">
     <w:p>
       <w:pPr>
@@ -967,7 +804,7 @@
 </file>
 
 <file path=word/footnotes.xml><?xml version="1.0" encoding="utf-8"?>
-<w:footnotes xmlns:wpc="http://schemas.microsoft.com/office/word/2010/wordprocessingCanvas" xmlns:cx="http://schemas.microsoft.com/office/drawing/2014/chartex" xmlns:mc="http://schemas.openxmlformats.org/markup-compatibility/2006" xmlns:o="urn:schemas-microsoft-com:office:office" xmlns:r="http://schemas.openxmlformats.org/officeDocument/2006/relationships" xmlns:m="http://schemas.openxmlformats.org/officeDocument/2006/math" xmlns:v="urn:schemas-microsoft-com:vml" xmlns:wp14="http://schemas.microsoft.com/office/word/2010/wordprocessingDrawing" xmlns:wp="http://schemas.openxmlformats.org/drawingml/2006/wordprocessingDrawing" xmlns:w10="urn:schemas-microsoft-com:office:word" xmlns:w="http://schemas.openxmlformats.org/wordprocessingml/2006/main" xmlns:w14="http://schemas.microsoft.com/office/word/2010/wordml" xmlns:w15="http://schemas.microsoft.com/office/word/2012/wordml" xmlns:w16se="http://schemas.microsoft.com/office/word/2015/wordml/symex" xmlns:wpg="http://schemas.microsoft.com/office/word/2010/wordprocessingGroup" xmlns:wpi="http://schemas.microsoft.com/office/word/2010/wordprocessingInk" xmlns:wne="http://schemas.microsoft.com/office/word/2006/wordml" xmlns:wps="http://schemas.microsoft.com/office/word/2010/wordprocessingShape" mc:Ignorable="w14 w15 w16se wp14">
+<w:footnotes xmlns:wpc="http://schemas.microsoft.com/office/word/2010/wordprocessingCanvas" xmlns:cx="http://schemas.microsoft.com/office/drawing/2014/chartex" xmlns:cx1="http://schemas.microsoft.com/office/drawing/2015/9/8/chartex" xmlns:cx2="http://schemas.microsoft.com/office/drawing/2015/10/21/chartex" xmlns:cx3="http://schemas.microsoft.com/office/drawing/2016/5/9/chartex" xmlns:cx4="http://schemas.microsoft.com/office/drawing/2016/5/10/chartex" xmlns:cx5="http://schemas.microsoft.com/office/drawing/2016/5/11/chartex" xmlns:cx6="http://schemas.microsoft.com/office/drawing/2016/5/12/chartex" xmlns:cx7="http://schemas.microsoft.com/office/drawing/2016/5/13/chartex" xmlns:cx8="http://schemas.microsoft.com/office/drawing/2016/5/14/chartex" xmlns:mc="http://schemas.openxmlformats.org/markup-compatibility/2006" xmlns:aink="http://schemas.microsoft.com/office/drawing/2016/ink" xmlns:am3d="http://schemas.microsoft.com/office/drawing/2017/model3d" xmlns:o="urn:schemas-microsoft-com:office:office" xmlns:r="http://schemas.openxmlformats.org/officeDocument/2006/relationships" xmlns:m="http://schemas.openxmlformats.org/officeDocument/2006/math" xmlns:v="urn:schemas-microsoft-com:vml" xmlns:wp14="http://schemas.microsoft.com/office/word/2010/wordprocessingDrawing" xmlns:wp="http://schemas.openxmlformats.org/drawingml/2006/wordprocessingDrawing" xmlns:w10="urn:schemas-microsoft-com:office:word" xmlns:w="http://schemas.openxmlformats.org/wordprocessingml/2006/main" xmlns:w14="http://schemas.microsoft.com/office/word/2010/wordml" xmlns:w15="http://schemas.microsoft.com/office/word/2012/wordml" xmlns:w16cid="http://schemas.microsoft.com/office/word/2016/wordml/cid" xmlns:w16se="http://schemas.microsoft.com/office/word/2015/wordml/symex" xmlns:wpg="http://schemas.microsoft.com/office/word/2010/wordprocessingGroup" xmlns:wpi="http://schemas.microsoft.com/office/word/2010/wordprocessingInk" xmlns:wne="http://schemas.microsoft.com/office/word/2006/wordml" xmlns:wps="http://schemas.microsoft.com/office/word/2010/wordprocessingShape" mc:Ignorable="w14 w15 w16se w16cid wp14">
   <w:footnote w:type="separator" w:id="-1">
     <w:p>
       <w:pPr>
@@ -992,7 +829,7 @@
 </file>
 
 <file path=word/styles.xml><?xml version="1.0" encoding="utf-8"?>
-<w:styles xmlns:mc="http://schemas.openxmlformats.org/markup-compatibility/2006" xmlns:r="http://schemas.openxmlformats.org/officeDocument/2006/relationships" xmlns:w="http://schemas.openxmlformats.org/wordprocessingml/2006/main" xmlns:w14="http://schemas.microsoft.com/office/word/2010/wordml" xmlns:w15="http://schemas.microsoft.com/office/word/2012/wordml" xmlns:w16se="http://schemas.microsoft.com/office/word/2015/wordml/symex" mc:Ignorable="w14 w15 w16se">
+<w:styles xmlns:mc="http://schemas.openxmlformats.org/markup-compatibility/2006" xmlns:r="http://schemas.openxmlformats.org/officeDocument/2006/relationships" xmlns:w="http://schemas.openxmlformats.org/wordprocessingml/2006/main" xmlns:w14="http://schemas.microsoft.com/office/word/2010/wordml" xmlns:w15="http://schemas.microsoft.com/office/word/2012/wordml" xmlns:w16cid="http://schemas.microsoft.com/office/word/2016/wordml/cid" xmlns:w16se="http://schemas.microsoft.com/office/word/2015/wordml/symex" mc:Ignorable="w14 w15 w16se w16cid">
   <w:docDefaults>
     <w:rPrDefault>
       <w:rPr>
@@ -1008,7 +845,7 @@
       </w:pPr>
     </w:pPrDefault>
   </w:docDefaults>
-  <w:latentStyles w:defLockedState="0" w:defUIPriority="99" w:defSemiHidden="0" w:defUnhideWhenUsed="0" w:defQFormat="0" w:count="371">
+  <w:latentStyles w:defLockedState="0" w:defUIPriority="99" w:defSemiHidden="0" w:defUnhideWhenUsed="0" w:defQFormat="0" w:count="375">
     <w:lsdException w:name="Normal" w:uiPriority="0" w:qFormat="1"/>
     <w:lsdException w:name="heading 1" w:uiPriority="9" w:qFormat="1"/>
     <w:lsdException w:name="heading 2" w:semiHidden="1" w:uiPriority="9" w:unhideWhenUsed="1" w:qFormat="1"/>
@@ -1114,7 +951,6 @@
     <w:lsdException w:name="HTML Sample" w:semiHidden="1" w:unhideWhenUsed="1"/>
     <w:lsdException w:name="HTML Typewriter" w:semiHidden="1" w:unhideWhenUsed="1"/>
     <w:lsdException w:name="HTML Variable" w:semiHidden="1" w:unhideWhenUsed="1"/>
-    <w:lsdException w:name="Normal Table" w:semiHidden="1" w:unhideWhenUsed="1"/>
     <w:lsdException w:name="annotation subject" w:semiHidden="1" w:unhideWhenUsed="1"/>
     <w:lsdException w:name="No List" w:semiHidden="1" w:unhideWhenUsed="1"/>
     <w:lsdException w:name="Outline List 1" w:semiHidden="1" w:unhideWhenUsed="1"/>
@@ -1158,10 +994,8 @@
     <w:lsdException w:name="Table Elegant" w:semiHidden="1" w:unhideWhenUsed="1"/>
     <w:lsdException w:name="Table Professional" w:semiHidden="1" w:unhideWhenUsed="1"/>
     <w:lsdException w:name="Table Subtle 1" w:semiHidden="1" w:unhideWhenUsed="1"/>
-    <w:lsdException w:name="Table Subtle 2" w:semiHidden="1" w:unhideWhenUsed="1"/>
     <w:lsdException w:name="Table Web 1" w:semiHidden="1" w:unhideWhenUsed="1"/>
     <w:lsdException w:name="Table Web 2" w:semiHidden="1" w:unhideWhenUsed="1"/>
-    <w:lsdException w:name="Table Web 3" w:semiHidden="1" w:unhideWhenUsed="1"/>
     <w:lsdException w:name="Balloon Text" w:semiHidden="1" w:unhideWhenUsed="1"/>
     <w:lsdException w:name="Table Grid" w:uiPriority="39"/>
     <w:lsdException w:name="Table Theme" w:semiHidden="1" w:unhideWhenUsed="1"/>
@@ -1380,6 +1214,10 @@
     <w:lsdException w:name="List Table 5 Dark Accent 6" w:uiPriority="50"/>
     <w:lsdException w:name="List Table 6 Colorful Accent 6" w:uiPriority="51"/>
     <w:lsdException w:name="List Table 7 Colorful Accent 6" w:uiPriority="52"/>
+    <w:lsdException w:name="Mention" w:semiHidden="1" w:unhideWhenUsed="1"/>
+    <w:lsdException w:name="Smart Hyperlink" w:semiHidden="1" w:unhideWhenUsed="1"/>
+    <w:lsdException w:name="Hashtag" w:semiHidden="1" w:unhideWhenUsed="1"/>
+    <w:lsdException w:name="Unresolved Mention" w:semiHidden="1" w:unhideWhenUsed="1"/>
   </w:latentStyles>
   <w:style w:type="paragraph" w:default="1" w:styleId="Normal">
     <w:name w:val="Normal"/>

</xml_diff>

<commit_message>
Se agregó diagrama Entidad - Relación a doc
</commit_message>
<xml_diff>
--- a/SportStore.docx
+++ b/SportStore.docx
@@ -1,6 +1,6 @@
 
 <file path=word/document.xml><?xml version="1.0" encoding="utf-8"?>
-<w:document xmlns:wpc="http://schemas.microsoft.com/office/word/2010/wordprocessingCanvas" xmlns:mc="http://schemas.openxmlformats.org/markup-compatibility/2006" xmlns:o="urn:schemas-microsoft-com:office:office" xmlns:r="http://schemas.openxmlformats.org/officeDocument/2006/relationships" xmlns:m="http://schemas.openxmlformats.org/officeDocument/2006/math" xmlns:v="urn:schemas-microsoft-com:vml" xmlns:wp14="http://schemas.microsoft.com/office/word/2010/wordprocessingDrawing" xmlns:wp="http://schemas.openxmlformats.org/drawingml/2006/wordprocessingDrawing" xmlns:w10="urn:schemas-microsoft-com:office:word" xmlns:w="http://schemas.openxmlformats.org/wordprocessingml/2006/main" xmlns:w14="http://schemas.microsoft.com/office/word/2010/wordml" xmlns:w15="http://schemas.microsoft.com/office/word/2012/wordml" xmlns:wpg="http://schemas.microsoft.com/office/word/2010/wordprocessingGroup" xmlns:wpi="http://schemas.microsoft.com/office/word/2010/wordprocessingInk" xmlns:wne="http://schemas.microsoft.com/office/word/2006/wordml" xmlns:wps="http://schemas.microsoft.com/office/word/2010/wordprocessingShape" mc:Ignorable="w14 w15 wp14">
+<w:document xmlns:wpc="http://schemas.microsoft.com/office/word/2010/wordprocessingCanvas" xmlns:cx="http://schemas.microsoft.com/office/drawing/2014/chartex" xmlns:mc="http://schemas.openxmlformats.org/markup-compatibility/2006" xmlns:o="urn:schemas-microsoft-com:office:office" xmlns:r="http://schemas.openxmlformats.org/officeDocument/2006/relationships" xmlns:m="http://schemas.openxmlformats.org/officeDocument/2006/math" xmlns:v="urn:schemas-microsoft-com:vml" xmlns:wp14="http://schemas.microsoft.com/office/word/2010/wordprocessingDrawing" xmlns:wp="http://schemas.openxmlformats.org/drawingml/2006/wordprocessingDrawing" xmlns:w10="urn:schemas-microsoft-com:office:word" xmlns:w="http://schemas.openxmlformats.org/wordprocessingml/2006/main" xmlns:w14="http://schemas.microsoft.com/office/word/2010/wordml" xmlns:w15="http://schemas.microsoft.com/office/word/2012/wordml" xmlns:w16se="http://schemas.microsoft.com/office/word/2015/wordml/symex" xmlns:wpg="http://schemas.microsoft.com/office/word/2010/wordprocessingGroup" xmlns:wpi="http://schemas.microsoft.com/office/word/2010/wordprocessingInk" xmlns:wne="http://schemas.microsoft.com/office/word/2006/wordml" xmlns:wps="http://schemas.microsoft.com/office/word/2010/wordprocessingShape" mc:Ignorable="w14 w15 w16se wp14">
   <w:body>
     <w:p>
       <w:pPr>
@@ -16,7 +16,7 @@
           <w:rFonts w:ascii="Arial" w:hAnsi="Arial" w:cs="Arial"/>
           <w:b/>
           <w:noProof/>
-          <w:lang w:eastAsia="es-GT"/>
+          <w:lang w:val="en-US"/>
         </w:rPr>
         <w:drawing>
           <wp:inline distT="0" distB="0" distL="0" distR="0" wp14:anchorId="34F4EE4C" wp14:editId="3366BAB8">
@@ -450,8 +450,10 @@
         <w:tabs>
           <w:tab w:val="left" w:pos="5310"/>
         </w:tabs>
-        <w:rPr>
-          <w:rFonts w:ascii="Arial" w:hAnsi="Arial" w:cs="Arial"/>
+        <w:jc w:val="center"/>
+        <w:rPr>
+          <w:rFonts w:ascii="Arial" w:hAnsi="Arial" w:cs="Arial"/>
+          <w:b/>
           <w:sz w:val="24"/>
           <w:lang w:val="es-MX"/>
         </w:rPr>
@@ -459,16 +461,16 @@
       <w:r>
         <w:rPr>
           <w:rFonts w:ascii="Arial" w:hAnsi="Arial" w:cs="Arial"/>
+          <w:b/>
           <w:sz w:val="24"/>
           <w:lang w:val="es-MX"/>
         </w:rPr>
         <w:t>Modelo Entidades</w:t>
       </w:r>
-      <w:bookmarkStart w:id="0" w:name="_GoBack"/>
-      <w:bookmarkEnd w:id="0"/>
       <w:r>
         <w:rPr>
           <w:rFonts w:ascii="Arial" w:hAnsi="Arial" w:cs="Arial"/>
+          <w:b/>
           <w:sz w:val="24"/>
           <w:lang w:val="es-MX"/>
         </w:rPr>
@@ -491,7 +493,6 @@
           <w:rFonts w:ascii="Arial" w:hAnsi="Arial" w:cs="Arial"/>
           <w:noProof/>
           <w:sz w:val="24"/>
-          <w:lang w:val="es-GT" w:eastAsia="es-GT"/>
         </w:rPr>
         <w:drawing>
           <wp:anchor distT="0" distB="0" distL="114300" distR="114300" simplePos="0" relativeHeight="251658240" behindDoc="1" locked="0" layoutInCell="1" allowOverlap="1" wp14:anchorId="258C8FE3" wp14:editId="4D32C7A1">
@@ -562,8 +563,10 @@
         <w:tabs>
           <w:tab w:val="left" w:pos="4620"/>
         </w:tabs>
-        <w:rPr>
-          <w:rFonts w:ascii="Arial" w:hAnsi="Arial" w:cs="Arial"/>
+        <w:jc w:val="center"/>
+        <w:rPr>
+          <w:rFonts w:ascii="Arial" w:hAnsi="Arial" w:cs="Arial"/>
+          <w:b/>
           <w:sz w:val="24"/>
           <w:lang w:val="es-GT"/>
         </w:rPr>
@@ -579,6 +582,7 @@
       <w:r>
         <w:rPr>
           <w:rFonts w:ascii="Arial" w:hAnsi="Arial" w:cs="Arial"/>
+          <w:b/>
           <w:sz w:val="24"/>
           <w:lang w:val="es-GT"/>
         </w:rPr>
@@ -808,34 +812,34 @@
         <w:tabs>
           <w:tab w:val="left" w:pos="4620"/>
         </w:tabs>
-        <w:jc w:val="center"/>
-        <w:rPr>
-          <w:rFonts w:ascii="Arial" w:hAnsi="Arial" w:cs="Arial"/>
-          <w:sz w:val="24"/>
-          <w:lang w:val="es-GT"/>
-        </w:rPr>
-      </w:pPr>
-    </w:p>
-    <w:p>
-      <w:pPr>
-        <w:tabs>
-          <w:tab w:val="left" w:pos="4620"/>
-        </w:tabs>
-        <w:jc w:val="center"/>
-        <w:rPr>
-          <w:rFonts w:ascii="Arial" w:hAnsi="Arial" w:cs="Arial"/>
-          <w:sz w:val="24"/>
-          <w:lang w:val="es-GT"/>
-        </w:rPr>
-      </w:pPr>
-    </w:p>
-    <w:p>
-      <w:pPr>
-        <w:tabs>
-          <w:tab w:val="left" w:pos="4620"/>
-        </w:tabs>
-        <w:rPr>
-          <w:rFonts w:ascii="Arial" w:hAnsi="Arial" w:cs="Arial"/>
+        <w:rPr>
+          <w:rFonts w:ascii="Arial" w:hAnsi="Arial" w:cs="Arial"/>
+          <w:sz w:val="24"/>
+          <w:lang w:val="es-GT"/>
+        </w:rPr>
+      </w:pPr>
+    </w:p>
+    <w:p>
+      <w:pPr>
+        <w:tabs>
+          <w:tab w:val="left" w:pos="4620"/>
+        </w:tabs>
+        <w:rPr>
+          <w:rFonts w:ascii="Arial" w:hAnsi="Arial" w:cs="Arial"/>
+          <w:sz w:val="24"/>
+          <w:lang w:val="es-GT"/>
+        </w:rPr>
+      </w:pPr>
+    </w:p>
+    <w:p>
+      <w:pPr>
+        <w:tabs>
+          <w:tab w:val="left" w:pos="4620"/>
+        </w:tabs>
+        <w:jc w:val="center"/>
+        <w:rPr>
+          <w:rFonts w:ascii="Arial" w:hAnsi="Arial" w:cs="Arial"/>
+          <w:b/>
           <w:sz w:val="24"/>
           <w:lang w:val="es-GT"/>
         </w:rPr>
@@ -843,11 +847,12 @@
       <w:r>
         <w:rPr>
           <w:rFonts w:ascii="Arial" w:hAnsi="Arial" w:cs="Arial"/>
+          <w:b/>
           <w:sz w:val="24"/>
           <w:lang w:val="es-GT"/>
         </w:rPr>
         <w:lastRenderedPageBreak/>
-        <w:t>Modelo Entidades:</w:t>
+        <w:t>Diagrama Entidad – Relación</w:t>
       </w:r>
     </w:p>
     <w:p>
@@ -861,6 +866,70 @@
           <w:lang w:val="es-GT"/>
         </w:rPr>
       </w:pPr>
+      <w:bookmarkStart w:id="0" w:name="_GoBack"/>
+      <w:r>
+        <w:rPr>
+          <w:rFonts w:ascii="Arial" w:hAnsi="Arial" w:cs="Arial"/>
+          <w:noProof/>
+          <w:sz w:val="24"/>
+        </w:rPr>
+        <w:drawing>
+          <wp:anchor distT="0" distB="0" distL="114300" distR="114300" simplePos="0" relativeHeight="251659264" behindDoc="0" locked="0" layoutInCell="1" allowOverlap="1" wp14:anchorId="7A12EA5A" wp14:editId="4D0C53ED">
+            <wp:simplePos x="0" y="0"/>
+            <wp:positionH relativeFrom="margin">
+              <wp:align>center</wp:align>
+            </wp:positionH>
+            <wp:positionV relativeFrom="paragraph">
+              <wp:posOffset>109220</wp:posOffset>
+            </wp:positionV>
+            <wp:extent cx="7486650" cy="5943600"/>
+            <wp:effectExtent l="0" t="0" r="0" b="0"/>
+            <wp:wrapNone/>
+            <wp:docPr id="3" name="Imagen 3"/>
+            <wp:cNvGraphicFramePr>
+              <a:graphicFrameLocks xmlns:a="http://schemas.openxmlformats.org/drawingml/2006/main" noChangeAspect="1"/>
+            </wp:cNvGraphicFramePr>
+            <a:graphic xmlns:a="http://schemas.openxmlformats.org/drawingml/2006/main">
+              <a:graphicData uri="http://schemas.openxmlformats.org/drawingml/2006/picture">
+                <pic:pic xmlns:pic="http://schemas.openxmlformats.org/drawingml/2006/picture">
+                  <pic:nvPicPr>
+                    <pic:cNvPr id="3" name="ff.png"/>
+                    <pic:cNvPicPr/>
+                  </pic:nvPicPr>
+                  <pic:blipFill>
+                    <a:blip r:embed="rId8">
+                      <a:extLst>
+                        <a:ext uri="{28A0092B-C50C-407E-A947-70E740481C1C}">
+                          <a14:useLocalDpi xmlns:a14="http://schemas.microsoft.com/office/drawing/2010/main" val="0"/>
+                        </a:ext>
+                      </a:extLst>
+                    </a:blip>
+                    <a:stretch>
+                      <a:fillRect/>
+                    </a:stretch>
+                  </pic:blipFill>
+                  <pic:spPr>
+                    <a:xfrm>
+                      <a:off x="0" y="0"/>
+                      <a:ext cx="7486650" cy="5943600"/>
+                    </a:xfrm>
+                    <a:prstGeom prst="rect">
+                      <a:avLst/>
+                    </a:prstGeom>
+                  </pic:spPr>
+                </pic:pic>
+              </a:graphicData>
+            </a:graphic>
+            <wp14:sizeRelH relativeFrom="page">
+              <wp14:pctWidth>0</wp14:pctWidth>
+            </wp14:sizeRelH>
+            <wp14:sizeRelV relativeFrom="page">
+              <wp14:pctHeight>0</wp14:pctHeight>
+            </wp14:sizeRelV>
+          </wp:anchor>
+        </w:drawing>
+      </w:r>
+      <w:bookmarkEnd w:id="0"/>
     </w:p>
     <w:sectPr>
       <w:pgSz w:w="15840" w:h="12240" w:orient="landscape"/>
@@ -873,7 +942,7 @@
 </file>
 
 <file path=word/endnotes.xml><?xml version="1.0" encoding="utf-8"?>
-<w:endnotes xmlns:wpc="http://schemas.microsoft.com/office/word/2010/wordprocessingCanvas" xmlns:mc="http://schemas.openxmlformats.org/markup-compatibility/2006" xmlns:o="urn:schemas-microsoft-com:office:office" xmlns:r="http://schemas.openxmlformats.org/officeDocument/2006/relationships" xmlns:m="http://schemas.openxmlformats.org/officeDocument/2006/math" xmlns:v="urn:schemas-microsoft-com:vml" xmlns:wp14="http://schemas.microsoft.com/office/word/2010/wordprocessingDrawing" xmlns:wp="http://schemas.openxmlformats.org/drawingml/2006/wordprocessingDrawing" xmlns:w10="urn:schemas-microsoft-com:office:word" xmlns:w="http://schemas.openxmlformats.org/wordprocessingml/2006/main" xmlns:w14="http://schemas.microsoft.com/office/word/2010/wordml" xmlns:w15="http://schemas.microsoft.com/office/word/2012/wordml" xmlns:wpg="http://schemas.microsoft.com/office/word/2010/wordprocessingGroup" xmlns:wpi="http://schemas.microsoft.com/office/word/2010/wordprocessingInk" xmlns:wne="http://schemas.microsoft.com/office/word/2006/wordml" xmlns:wps="http://schemas.microsoft.com/office/word/2010/wordprocessingShape" mc:Ignorable="w14 w15 wp14">
+<w:endnotes xmlns:wpc="http://schemas.microsoft.com/office/word/2010/wordprocessingCanvas" xmlns:cx="http://schemas.microsoft.com/office/drawing/2014/chartex" xmlns:mc="http://schemas.openxmlformats.org/markup-compatibility/2006" xmlns:o="urn:schemas-microsoft-com:office:office" xmlns:r="http://schemas.openxmlformats.org/officeDocument/2006/relationships" xmlns:m="http://schemas.openxmlformats.org/officeDocument/2006/math" xmlns:v="urn:schemas-microsoft-com:vml" xmlns:wp14="http://schemas.microsoft.com/office/word/2010/wordprocessingDrawing" xmlns:wp="http://schemas.openxmlformats.org/drawingml/2006/wordprocessingDrawing" xmlns:w10="urn:schemas-microsoft-com:office:word" xmlns:w="http://schemas.openxmlformats.org/wordprocessingml/2006/main" xmlns:w14="http://schemas.microsoft.com/office/word/2010/wordml" xmlns:w15="http://schemas.microsoft.com/office/word/2012/wordml" xmlns:w16se="http://schemas.microsoft.com/office/word/2015/wordml/symex" xmlns:wpg="http://schemas.microsoft.com/office/word/2010/wordprocessingGroup" xmlns:wpi="http://schemas.microsoft.com/office/word/2010/wordprocessingInk" xmlns:wne="http://schemas.microsoft.com/office/word/2006/wordml" xmlns:wps="http://schemas.microsoft.com/office/word/2010/wordprocessingShape" mc:Ignorable="w14 w15 w16se wp14">
   <w:endnote w:type="separator" w:id="-1">
     <w:p>
       <w:pPr>
@@ -898,7 +967,7 @@
 </file>
 
 <file path=word/footnotes.xml><?xml version="1.0" encoding="utf-8"?>
-<w:footnotes xmlns:wpc="http://schemas.microsoft.com/office/word/2010/wordprocessingCanvas" xmlns:mc="http://schemas.openxmlformats.org/markup-compatibility/2006" xmlns:o="urn:schemas-microsoft-com:office:office" xmlns:r="http://schemas.openxmlformats.org/officeDocument/2006/relationships" xmlns:m="http://schemas.openxmlformats.org/officeDocument/2006/math" xmlns:v="urn:schemas-microsoft-com:vml" xmlns:wp14="http://schemas.microsoft.com/office/word/2010/wordprocessingDrawing" xmlns:wp="http://schemas.openxmlformats.org/drawingml/2006/wordprocessingDrawing" xmlns:w10="urn:schemas-microsoft-com:office:word" xmlns:w="http://schemas.openxmlformats.org/wordprocessingml/2006/main" xmlns:w14="http://schemas.microsoft.com/office/word/2010/wordml" xmlns:w15="http://schemas.microsoft.com/office/word/2012/wordml" xmlns:wpg="http://schemas.microsoft.com/office/word/2010/wordprocessingGroup" xmlns:wpi="http://schemas.microsoft.com/office/word/2010/wordprocessingInk" xmlns:wne="http://schemas.microsoft.com/office/word/2006/wordml" xmlns:wps="http://schemas.microsoft.com/office/word/2010/wordprocessingShape" mc:Ignorable="w14 w15 wp14">
+<w:footnotes xmlns:wpc="http://schemas.microsoft.com/office/word/2010/wordprocessingCanvas" xmlns:cx="http://schemas.microsoft.com/office/drawing/2014/chartex" xmlns:mc="http://schemas.openxmlformats.org/markup-compatibility/2006" xmlns:o="urn:schemas-microsoft-com:office:office" xmlns:r="http://schemas.openxmlformats.org/officeDocument/2006/relationships" xmlns:m="http://schemas.openxmlformats.org/officeDocument/2006/math" xmlns:v="urn:schemas-microsoft-com:vml" xmlns:wp14="http://schemas.microsoft.com/office/word/2010/wordprocessingDrawing" xmlns:wp="http://schemas.openxmlformats.org/drawingml/2006/wordprocessingDrawing" xmlns:w10="urn:schemas-microsoft-com:office:word" xmlns:w="http://schemas.openxmlformats.org/wordprocessingml/2006/main" xmlns:w14="http://schemas.microsoft.com/office/word/2010/wordml" xmlns:w15="http://schemas.microsoft.com/office/word/2012/wordml" xmlns:w16se="http://schemas.microsoft.com/office/word/2015/wordml/symex" xmlns:wpg="http://schemas.microsoft.com/office/word/2010/wordprocessingGroup" xmlns:wpi="http://schemas.microsoft.com/office/word/2010/wordprocessingInk" xmlns:wne="http://schemas.microsoft.com/office/word/2006/wordml" xmlns:wps="http://schemas.microsoft.com/office/word/2010/wordprocessingShape" mc:Ignorable="w14 w15 w16se wp14">
   <w:footnote w:type="separator" w:id="-1">
     <w:p>
       <w:pPr>
@@ -923,7 +992,7 @@
 </file>
 
 <file path=word/styles.xml><?xml version="1.0" encoding="utf-8"?>
-<w:styles xmlns:mc="http://schemas.openxmlformats.org/markup-compatibility/2006" xmlns:r="http://schemas.openxmlformats.org/officeDocument/2006/relationships" xmlns:w="http://schemas.openxmlformats.org/wordprocessingml/2006/main" xmlns:w14="http://schemas.microsoft.com/office/word/2010/wordml" xmlns:w15="http://schemas.microsoft.com/office/word/2012/wordml" mc:Ignorable="w14 w15">
+<w:styles xmlns:mc="http://schemas.openxmlformats.org/markup-compatibility/2006" xmlns:r="http://schemas.openxmlformats.org/officeDocument/2006/relationships" xmlns:w="http://schemas.openxmlformats.org/wordprocessingml/2006/main" xmlns:w14="http://schemas.microsoft.com/office/word/2010/wordml" xmlns:w15="http://schemas.microsoft.com/office/word/2012/wordml" xmlns:w16se="http://schemas.microsoft.com/office/word/2015/wordml/symex" mc:Ignorable="w14 w15 w16se">
   <w:docDefaults>
     <w:rPrDefault>
       <w:rPr>

</xml_diff>

<commit_message>
Se actualizo modelo E-R
</commit_message>
<xml_diff>
--- a/SportStore.docx
+++ b/SportStore.docx
@@ -1,6 +1,6 @@
 
 <file path=word/document.xml><?xml version="1.0" encoding="utf-8"?>
-<w:document xmlns:wpc="http://schemas.microsoft.com/office/word/2010/wordprocessingCanvas" xmlns:cx="http://schemas.microsoft.com/office/drawing/2014/chartex" xmlns:cx1="http://schemas.microsoft.com/office/drawing/2015/9/8/chartex" xmlns:cx2="http://schemas.microsoft.com/office/drawing/2015/10/21/chartex" xmlns:cx3="http://schemas.microsoft.com/office/drawing/2016/5/9/chartex" xmlns:cx4="http://schemas.microsoft.com/office/drawing/2016/5/10/chartex" xmlns:cx5="http://schemas.microsoft.com/office/drawing/2016/5/11/chartex" xmlns:cx6="http://schemas.microsoft.com/office/drawing/2016/5/12/chartex" xmlns:cx7="http://schemas.microsoft.com/office/drawing/2016/5/13/chartex" xmlns:cx8="http://schemas.microsoft.com/office/drawing/2016/5/14/chartex" xmlns:mc="http://schemas.openxmlformats.org/markup-compatibility/2006" xmlns:aink="http://schemas.microsoft.com/office/drawing/2016/ink" xmlns:am3d="http://schemas.microsoft.com/office/drawing/2017/model3d" xmlns:o="urn:schemas-microsoft-com:office:office" xmlns:r="http://schemas.openxmlformats.org/officeDocument/2006/relationships" xmlns:m="http://schemas.openxmlformats.org/officeDocument/2006/math" xmlns:v="urn:schemas-microsoft-com:vml" xmlns:wp14="http://schemas.microsoft.com/office/word/2010/wordprocessingDrawing" xmlns:wp="http://schemas.openxmlformats.org/drawingml/2006/wordprocessingDrawing" xmlns:w10="urn:schemas-microsoft-com:office:word" xmlns:w="http://schemas.openxmlformats.org/wordprocessingml/2006/main" xmlns:w14="http://schemas.microsoft.com/office/word/2010/wordml" xmlns:w15="http://schemas.microsoft.com/office/word/2012/wordml" xmlns:w16cid="http://schemas.microsoft.com/office/word/2016/wordml/cid" xmlns:w16se="http://schemas.microsoft.com/office/word/2015/wordml/symex" xmlns:wpg="http://schemas.microsoft.com/office/word/2010/wordprocessingGroup" xmlns:wpi="http://schemas.microsoft.com/office/word/2010/wordprocessingInk" xmlns:wne="http://schemas.microsoft.com/office/word/2006/wordml" xmlns:wps="http://schemas.microsoft.com/office/word/2010/wordprocessingShape" mc:Ignorable="w14 w15 w16se w16cid wp14">
+<w:document xmlns:wpc="http://schemas.microsoft.com/office/word/2010/wordprocessingCanvas" xmlns:cx="http://schemas.microsoft.com/office/drawing/2014/chartex" xmlns:mc="http://schemas.openxmlformats.org/markup-compatibility/2006" xmlns:o="urn:schemas-microsoft-com:office:office" xmlns:r="http://schemas.openxmlformats.org/officeDocument/2006/relationships" xmlns:m="http://schemas.openxmlformats.org/officeDocument/2006/math" xmlns:v="urn:schemas-microsoft-com:vml" xmlns:wp14="http://schemas.microsoft.com/office/word/2010/wordprocessingDrawing" xmlns:wp="http://schemas.openxmlformats.org/drawingml/2006/wordprocessingDrawing" xmlns:w10="urn:schemas-microsoft-com:office:word" xmlns:w="http://schemas.openxmlformats.org/wordprocessingml/2006/main" xmlns:w14="http://schemas.microsoft.com/office/word/2010/wordml" xmlns:w15="http://schemas.microsoft.com/office/word/2012/wordml" xmlns:w16se="http://schemas.microsoft.com/office/word/2015/wordml/symex" xmlns:wpg="http://schemas.microsoft.com/office/word/2010/wordprocessingGroup" xmlns:wpi="http://schemas.microsoft.com/office/word/2010/wordprocessingInk" xmlns:wne="http://schemas.microsoft.com/office/word/2006/wordml" xmlns:wps="http://schemas.microsoft.com/office/word/2010/wordprocessingShape" mc:Ignorable="w14 w15 w16se wp14">
   <w:body>
     <w:p>
       <w:pPr>
@@ -162,8 +162,6 @@
           <w:rFonts w:ascii="Arial" w:hAnsi="Arial" w:cs="Arial"/>
         </w:rPr>
       </w:pPr>
-      <w:bookmarkStart w:id="0" w:name="_GoBack"/>
-      <w:bookmarkEnd w:id="0"/>
     </w:p>
     <w:p>
       <w:pPr>
@@ -705,6 +703,8 @@
           <w:lang w:val="es-GT"/>
         </w:rPr>
       </w:pPr>
+      <w:bookmarkStart w:id="0" w:name="_GoBack"/>
+      <w:bookmarkEnd w:id="0"/>
       <w:r>
         <w:rPr>
           <w:rFonts w:ascii="Arial" w:hAnsi="Arial" w:cs="Arial"/>
@@ -712,16 +712,16 @@
           <w:sz w:val="24"/>
         </w:rPr>
         <w:drawing>
-          <wp:anchor distT="0" distB="0" distL="114300" distR="114300" simplePos="0" relativeHeight="251659264" behindDoc="0" locked="0" layoutInCell="1" allowOverlap="1" wp14:anchorId="7A12EA5A" wp14:editId="4D0C53ED">
+          <wp:anchor distT="0" distB="0" distL="114300" distR="114300" simplePos="0" relativeHeight="251661312" behindDoc="0" locked="0" layoutInCell="1" allowOverlap="1" wp14:anchorId="69D10D01" wp14:editId="4CA9B01F">
             <wp:simplePos x="0" y="0"/>
             <wp:positionH relativeFrom="margin">
               <wp:align>center</wp:align>
             </wp:positionH>
             <wp:positionV relativeFrom="paragraph">
-              <wp:posOffset>109220</wp:posOffset>
+              <wp:posOffset>73924</wp:posOffset>
             </wp:positionV>
-            <wp:extent cx="7486650" cy="5943600"/>
-            <wp:effectExtent l="0" t="0" r="0" b="0"/>
+            <wp:extent cx="6832120" cy="5943568"/>
+            <wp:effectExtent l="0" t="0" r="6985" b="635"/>
             <wp:wrapNone/>
             <wp:docPr id="3" name="Imagen 3"/>
             <wp:cNvGraphicFramePr>
@@ -731,7 +731,7 @@
               <a:graphicData uri="http://schemas.openxmlformats.org/drawingml/2006/picture">
                 <pic:pic xmlns:pic="http://schemas.openxmlformats.org/drawingml/2006/picture">
                   <pic:nvPicPr>
-                    <pic:cNvPr id="3" name="ff.png"/>
+                    <pic:cNvPr id="3" name="Nuevo modelo.png"/>
                     <pic:cNvPicPr/>
                   </pic:nvPicPr>
                   <pic:blipFill>
@@ -749,7 +749,7 @@
                   <pic:spPr>
                     <a:xfrm>
                       <a:off x="0" y="0"/>
-                      <a:ext cx="7486650" cy="5943600"/>
+                      <a:ext cx="6832120" cy="5943568"/>
                     </a:xfrm>
                     <a:prstGeom prst="rect">
                       <a:avLst/>
@@ -779,7 +779,7 @@
 </file>
 
 <file path=word/endnotes.xml><?xml version="1.0" encoding="utf-8"?>
-<w:endnotes xmlns:wpc="http://schemas.microsoft.com/office/word/2010/wordprocessingCanvas" xmlns:cx="http://schemas.microsoft.com/office/drawing/2014/chartex" xmlns:cx1="http://schemas.microsoft.com/office/drawing/2015/9/8/chartex" xmlns:cx2="http://schemas.microsoft.com/office/drawing/2015/10/21/chartex" xmlns:cx3="http://schemas.microsoft.com/office/drawing/2016/5/9/chartex" xmlns:cx4="http://schemas.microsoft.com/office/drawing/2016/5/10/chartex" xmlns:cx5="http://schemas.microsoft.com/office/drawing/2016/5/11/chartex" xmlns:cx6="http://schemas.microsoft.com/office/drawing/2016/5/12/chartex" xmlns:cx7="http://schemas.microsoft.com/office/drawing/2016/5/13/chartex" xmlns:cx8="http://schemas.microsoft.com/office/drawing/2016/5/14/chartex" xmlns:mc="http://schemas.openxmlformats.org/markup-compatibility/2006" xmlns:aink="http://schemas.microsoft.com/office/drawing/2016/ink" xmlns:am3d="http://schemas.microsoft.com/office/drawing/2017/model3d" xmlns:o="urn:schemas-microsoft-com:office:office" xmlns:r="http://schemas.openxmlformats.org/officeDocument/2006/relationships" xmlns:m="http://schemas.openxmlformats.org/officeDocument/2006/math" xmlns:v="urn:schemas-microsoft-com:vml" xmlns:wp14="http://schemas.microsoft.com/office/word/2010/wordprocessingDrawing" xmlns:wp="http://schemas.openxmlformats.org/drawingml/2006/wordprocessingDrawing" xmlns:w10="urn:schemas-microsoft-com:office:word" xmlns:w="http://schemas.openxmlformats.org/wordprocessingml/2006/main" xmlns:w14="http://schemas.microsoft.com/office/word/2010/wordml" xmlns:w15="http://schemas.microsoft.com/office/word/2012/wordml" xmlns:w16cid="http://schemas.microsoft.com/office/word/2016/wordml/cid" xmlns:w16se="http://schemas.microsoft.com/office/word/2015/wordml/symex" xmlns:wpg="http://schemas.microsoft.com/office/word/2010/wordprocessingGroup" xmlns:wpi="http://schemas.microsoft.com/office/word/2010/wordprocessingInk" xmlns:wne="http://schemas.microsoft.com/office/word/2006/wordml" xmlns:wps="http://schemas.microsoft.com/office/word/2010/wordprocessingShape" mc:Ignorable="w14 w15 w16se w16cid wp14">
+<w:endnotes xmlns:wpc="http://schemas.microsoft.com/office/word/2010/wordprocessingCanvas" xmlns:cx="http://schemas.microsoft.com/office/drawing/2014/chartex" xmlns:mc="http://schemas.openxmlformats.org/markup-compatibility/2006" xmlns:o="urn:schemas-microsoft-com:office:office" xmlns:r="http://schemas.openxmlformats.org/officeDocument/2006/relationships" xmlns:m="http://schemas.openxmlformats.org/officeDocument/2006/math" xmlns:v="urn:schemas-microsoft-com:vml" xmlns:wp14="http://schemas.microsoft.com/office/word/2010/wordprocessingDrawing" xmlns:wp="http://schemas.openxmlformats.org/drawingml/2006/wordprocessingDrawing" xmlns:w10="urn:schemas-microsoft-com:office:word" xmlns:w="http://schemas.openxmlformats.org/wordprocessingml/2006/main" xmlns:w14="http://schemas.microsoft.com/office/word/2010/wordml" xmlns:w15="http://schemas.microsoft.com/office/word/2012/wordml" xmlns:w16se="http://schemas.microsoft.com/office/word/2015/wordml/symex" xmlns:wpg="http://schemas.microsoft.com/office/word/2010/wordprocessingGroup" xmlns:wpi="http://schemas.microsoft.com/office/word/2010/wordprocessingInk" xmlns:wne="http://schemas.microsoft.com/office/word/2006/wordml" xmlns:wps="http://schemas.microsoft.com/office/word/2010/wordprocessingShape" mc:Ignorable="w14 w15 w16se wp14">
   <w:endnote w:type="separator" w:id="-1">
     <w:p>
       <w:pPr>
@@ -804,7 +804,7 @@
 </file>
 
 <file path=word/footnotes.xml><?xml version="1.0" encoding="utf-8"?>
-<w:footnotes xmlns:wpc="http://schemas.microsoft.com/office/word/2010/wordprocessingCanvas" xmlns:cx="http://schemas.microsoft.com/office/drawing/2014/chartex" xmlns:cx1="http://schemas.microsoft.com/office/drawing/2015/9/8/chartex" xmlns:cx2="http://schemas.microsoft.com/office/drawing/2015/10/21/chartex" xmlns:cx3="http://schemas.microsoft.com/office/drawing/2016/5/9/chartex" xmlns:cx4="http://schemas.microsoft.com/office/drawing/2016/5/10/chartex" xmlns:cx5="http://schemas.microsoft.com/office/drawing/2016/5/11/chartex" xmlns:cx6="http://schemas.microsoft.com/office/drawing/2016/5/12/chartex" xmlns:cx7="http://schemas.microsoft.com/office/drawing/2016/5/13/chartex" xmlns:cx8="http://schemas.microsoft.com/office/drawing/2016/5/14/chartex" xmlns:mc="http://schemas.openxmlformats.org/markup-compatibility/2006" xmlns:aink="http://schemas.microsoft.com/office/drawing/2016/ink" xmlns:am3d="http://schemas.microsoft.com/office/drawing/2017/model3d" xmlns:o="urn:schemas-microsoft-com:office:office" xmlns:r="http://schemas.openxmlformats.org/officeDocument/2006/relationships" xmlns:m="http://schemas.openxmlformats.org/officeDocument/2006/math" xmlns:v="urn:schemas-microsoft-com:vml" xmlns:wp14="http://schemas.microsoft.com/office/word/2010/wordprocessingDrawing" xmlns:wp="http://schemas.openxmlformats.org/drawingml/2006/wordprocessingDrawing" xmlns:w10="urn:schemas-microsoft-com:office:word" xmlns:w="http://schemas.openxmlformats.org/wordprocessingml/2006/main" xmlns:w14="http://schemas.microsoft.com/office/word/2010/wordml" xmlns:w15="http://schemas.microsoft.com/office/word/2012/wordml" xmlns:w16cid="http://schemas.microsoft.com/office/word/2016/wordml/cid" xmlns:w16se="http://schemas.microsoft.com/office/word/2015/wordml/symex" xmlns:wpg="http://schemas.microsoft.com/office/word/2010/wordprocessingGroup" xmlns:wpi="http://schemas.microsoft.com/office/word/2010/wordprocessingInk" xmlns:wne="http://schemas.microsoft.com/office/word/2006/wordml" xmlns:wps="http://schemas.microsoft.com/office/word/2010/wordprocessingShape" mc:Ignorable="w14 w15 w16se w16cid wp14">
+<w:footnotes xmlns:wpc="http://schemas.microsoft.com/office/word/2010/wordprocessingCanvas" xmlns:cx="http://schemas.microsoft.com/office/drawing/2014/chartex" xmlns:mc="http://schemas.openxmlformats.org/markup-compatibility/2006" xmlns:o="urn:schemas-microsoft-com:office:office" xmlns:r="http://schemas.openxmlformats.org/officeDocument/2006/relationships" xmlns:m="http://schemas.openxmlformats.org/officeDocument/2006/math" xmlns:v="urn:schemas-microsoft-com:vml" xmlns:wp14="http://schemas.microsoft.com/office/word/2010/wordprocessingDrawing" xmlns:wp="http://schemas.openxmlformats.org/drawingml/2006/wordprocessingDrawing" xmlns:w10="urn:schemas-microsoft-com:office:word" xmlns:w="http://schemas.openxmlformats.org/wordprocessingml/2006/main" xmlns:w14="http://schemas.microsoft.com/office/word/2010/wordml" xmlns:w15="http://schemas.microsoft.com/office/word/2012/wordml" xmlns:w16se="http://schemas.microsoft.com/office/word/2015/wordml/symex" xmlns:wpg="http://schemas.microsoft.com/office/word/2010/wordprocessingGroup" xmlns:wpi="http://schemas.microsoft.com/office/word/2010/wordprocessingInk" xmlns:wne="http://schemas.microsoft.com/office/word/2006/wordml" xmlns:wps="http://schemas.microsoft.com/office/word/2010/wordprocessingShape" mc:Ignorable="w14 w15 w16se wp14">
   <w:footnote w:type="separator" w:id="-1">
     <w:p>
       <w:pPr>
@@ -829,7 +829,7 @@
 </file>
 
 <file path=word/styles.xml><?xml version="1.0" encoding="utf-8"?>
-<w:styles xmlns:mc="http://schemas.openxmlformats.org/markup-compatibility/2006" xmlns:r="http://schemas.openxmlformats.org/officeDocument/2006/relationships" xmlns:w="http://schemas.openxmlformats.org/wordprocessingml/2006/main" xmlns:w14="http://schemas.microsoft.com/office/word/2010/wordml" xmlns:w15="http://schemas.microsoft.com/office/word/2012/wordml" xmlns:w16cid="http://schemas.microsoft.com/office/word/2016/wordml/cid" xmlns:w16se="http://schemas.microsoft.com/office/word/2015/wordml/symex" mc:Ignorable="w14 w15 w16se w16cid">
+<w:styles xmlns:mc="http://schemas.openxmlformats.org/markup-compatibility/2006" xmlns:r="http://schemas.openxmlformats.org/officeDocument/2006/relationships" xmlns:w="http://schemas.openxmlformats.org/wordprocessingml/2006/main" xmlns:w14="http://schemas.microsoft.com/office/word/2010/wordml" xmlns:w15="http://schemas.microsoft.com/office/word/2012/wordml" xmlns:w16se="http://schemas.microsoft.com/office/word/2015/wordml/symex" mc:Ignorable="w14 w15 w16se">
   <w:docDefaults>
     <w:rPrDefault>
       <w:rPr>
@@ -845,7 +845,7 @@
       </w:pPr>
     </w:pPrDefault>
   </w:docDefaults>
-  <w:latentStyles w:defLockedState="0" w:defUIPriority="99" w:defSemiHidden="0" w:defUnhideWhenUsed="0" w:defQFormat="0" w:count="375">
+  <w:latentStyles w:defLockedState="0" w:defUIPriority="99" w:defSemiHidden="0" w:defUnhideWhenUsed="0" w:defQFormat="0" w:count="371">
     <w:lsdException w:name="Normal" w:uiPriority="0" w:qFormat="1"/>
     <w:lsdException w:name="heading 1" w:uiPriority="9" w:qFormat="1"/>
     <w:lsdException w:name="heading 2" w:semiHidden="1" w:uiPriority="9" w:unhideWhenUsed="1" w:qFormat="1"/>
@@ -951,6 +951,7 @@
     <w:lsdException w:name="HTML Sample" w:semiHidden="1" w:unhideWhenUsed="1"/>
     <w:lsdException w:name="HTML Typewriter" w:semiHidden="1" w:unhideWhenUsed="1"/>
     <w:lsdException w:name="HTML Variable" w:semiHidden="1" w:unhideWhenUsed="1"/>
+    <w:lsdException w:name="Normal Table" w:semiHidden="1" w:unhideWhenUsed="1"/>
     <w:lsdException w:name="annotation subject" w:semiHidden="1" w:unhideWhenUsed="1"/>
     <w:lsdException w:name="No List" w:semiHidden="1" w:unhideWhenUsed="1"/>
     <w:lsdException w:name="Outline List 1" w:semiHidden="1" w:unhideWhenUsed="1"/>
@@ -994,8 +995,10 @@
     <w:lsdException w:name="Table Elegant" w:semiHidden="1" w:unhideWhenUsed="1"/>
     <w:lsdException w:name="Table Professional" w:semiHidden="1" w:unhideWhenUsed="1"/>
     <w:lsdException w:name="Table Subtle 1" w:semiHidden="1" w:unhideWhenUsed="1"/>
+    <w:lsdException w:name="Table Subtle 2" w:semiHidden="1" w:unhideWhenUsed="1"/>
     <w:lsdException w:name="Table Web 1" w:semiHidden="1" w:unhideWhenUsed="1"/>
     <w:lsdException w:name="Table Web 2" w:semiHidden="1" w:unhideWhenUsed="1"/>
+    <w:lsdException w:name="Table Web 3" w:semiHidden="1" w:unhideWhenUsed="1"/>
     <w:lsdException w:name="Balloon Text" w:semiHidden="1" w:unhideWhenUsed="1"/>
     <w:lsdException w:name="Table Grid" w:uiPriority="39"/>
     <w:lsdException w:name="Table Theme" w:semiHidden="1" w:unhideWhenUsed="1"/>
@@ -1214,10 +1217,6 @@
     <w:lsdException w:name="List Table 5 Dark Accent 6" w:uiPriority="50"/>
     <w:lsdException w:name="List Table 6 Colorful Accent 6" w:uiPriority="51"/>
     <w:lsdException w:name="List Table 7 Colorful Accent 6" w:uiPriority="52"/>
-    <w:lsdException w:name="Mention" w:semiHidden="1" w:unhideWhenUsed="1"/>
-    <w:lsdException w:name="Smart Hyperlink" w:semiHidden="1" w:unhideWhenUsed="1"/>
-    <w:lsdException w:name="Hashtag" w:semiHidden="1" w:unhideWhenUsed="1"/>
-    <w:lsdException w:name="Unresolved Mention" w:semiHidden="1" w:unhideWhenUsed="1"/>
   </w:latentStyles>
   <w:style w:type="paragraph" w:default="1" w:styleId="Normal">
     <w:name w:val="Normal"/>

</xml_diff>

<commit_message>
Se modifico diagrama entidad relacion
</commit_message>
<xml_diff>
--- a/SportStore.docx
+++ b/SportStore.docx
@@ -1,6 +1,6 @@
 
 <file path=word/document.xml><?xml version="1.0" encoding="utf-8"?>
-<w:document xmlns:wpc="http://schemas.microsoft.com/office/word/2010/wordprocessingCanvas" xmlns:cx="http://schemas.microsoft.com/office/drawing/2014/chartex" xmlns:mc="http://schemas.openxmlformats.org/markup-compatibility/2006" xmlns:o="urn:schemas-microsoft-com:office:office" xmlns:r="http://schemas.openxmlformats.org/officeDocument/2006/relationships" xmlns:m="http://schemas.openxmlformats.org/officeDocument/2006/math" xmlns:v="urn:schemas-microsoft-com:vml" xmlns:wp14="http://schemas.microsoft.com/office/word/2010/wordprocessingDrawing" xmlns:wp="http://schemas.openxmlformats.org/drawingml/2006/wordprocessingDrawing" xmlns:w10="urn:schemas-microsoft-com:office:word" xmlns:w="http://schemas.openxmlformats.org/wordprocessingml/2006/main" xmlns:w14="http://schemas.microsoft.com/office/word/2010/wordml" xmlns:w15="http://schemas.microsoft.com/office/word/2012/wordml" xmlns:w16se="http://schemas.microsoft.com/office/word/2015/wordml/symex" xmlns:wpg="http://schemas.microsoft.com/office/word/2010/wordprocessingGroup" xmlns:wpi="http://schemas.microsoft.com/office/word/2010/wordprocessingInk" xmlns:wne="http://schemas.microsoft.com/office/word/2006/wordml" xmlns:wps="http://schemas.microsoft.com/office/word/2010/wordprocessingShape" mc:Ignorable="w14 w15 w16se wp14">
+<w:document xmlns:wpc="http://schemas.microsoft.com/office/word/2010/wordprocessingCanvas" xmlns:cx="http://schemas.microsoft.com/office/drawing/2014/chartex" xmlns:cx1="http://schemas.microsoft.com/office/drawing/2015/9/8/chartex" xmlns:cx2="http://schemas.microsoft.com/office/drawing/2015/10/21/chartex" xmlns:cx3="http://schemas.microsoft.com/office/drawing/2016/5/9/chartex" xmlns:cx4="http://schemas.microsoft.com/office/drawing/2016/5/10/chartex" xmlns:cx5="http://schemas.microsoft.com/office/drawing/2016/5/11/chartex" xmlns:cx6="http://schemas.microsoft.com/office/drawing/2016/5/12/chartex" xmlns:cx7="http://schemas.microsoft.com/office/drawing/2016/5/13/chartex" xmlns:cx8="http://schemas.microsoft.com/office/drawing/2016/5/14/chartex" xmlns:mc="http://schemas.openxmlformats.org/markup-compatibility/2006" xmlns:aink="http://schemas.microsoft.com/office/drawing/2016/ink" xmlns:am3d="http://schemas.microsoft.com/office/drawing/2017/model3d" xmlns:o="urn:schemas-microsoft-com:office:office" xmlns:r="http://schemas.openxmlformats.org/officeDocument/2006/relationships" xmlns:m="http://schemas.openxmlformats.org/officeDocument/2006/math" xmlns:v="urn:schemas-microsoft-com:vml" xmlns:wp14="http://schemas.microsoft.com/office/word/2010/wordprocessingDrawing" xmlns:wp="http://schemas.openxmlformats.org/drawingml/2006/wordprocessingDrawing" xmlns:w10="urn:schemas-microsoft-com:office:word" xmlns:w="http://schemas.openxmlformats.org/wordprocessingml/2006/main" xmlns:w14="http://schemas.microsoft.com/office/word/2010/wordml" xmlns:w15="http://schemas.microsoft.com/office/word/2012/wordml" xmlns:w16cex="http://schemas.microsoft.com/office/word/2018/wordml/cex" xmlns:w16cid="http://schemas.microsoft.com/office/word/2016/wordml/cid" xmlns:w16="http://schemas.microsoft.com/office/word/2018/wordml" xmlns:w16sdtdh="http://schemas.microsoft.com/office/word/2020/wordml/sdtdatahash" xmlns:w16se="http://schemas.microsoft.com/office/word/2015/wordml/symex" xmlns:wpg="http://schemas.microsoft.com/office/word/2010/wordprocessingGroup" xmlns:wpi="http://schemas.microsoft.com/office/word/2010/wordprocessingInk" xmlns:wne="http://schemas.microsoft.com/office/word/2006/wordml" xmlns:wps="http://schemas.microsoft.com/office/word/2010/wordprocessingShape" mc:Ignorable="w14 w15 w16se w16cid w16 w16cex w16sdtdh wp14">
   <w:body>
     <w:p>
       <w:pPr>
@@ -11,6 +11,12 @@
           <w:rFonts w:ascii="Arial" w:hAnsi="Arial" w:cs="Arial"/>
         </w:rPr>
       </w:pPr>
+      <w:r>
+        <w:rPr>
+          <w:rFonts w:ascii="Arial" w:hAnsi="Arial" w:cs="Arial"/>
+        </w:rPr>
+        <w:softHyphen/>
+      </w:r>
       <w:r>
         <w:rPr>
           <w:rFonts w:ascii="Arial" w:hAnsi="Arial" w:cs="Arial"/>
@@ -697,14 +703,13 @@
         <w:tabs>
           <w:tab w:val="left" w:pos="4620"/>
         </w:tabs>
+        <w:jc w:val="center"/>
         <w:rPr>
           <w:rFonts w:ascii="Arial" w:hAnsi="Arial" w:cs="Arial"/>
           <w:sz w:val="24"/>
           <w:lang w:val="es-GT"/>
         </w:rPr>
       </w:pPr>
-      <w:bookmarkStart w:id="0" w:name="_GoBack"/>
-      <w:bookmarkEnd w:id="0"/>
       <w:r>
         <w:rPr>
           <w:rFonts w:ascii="Arial" w:hAnsi="Arial" w:cs="Arial"/>
@@ -712,18 +717,10 @@
           <w:sz w:val="24"/>
         </w:rPr>
         <w:drawing>
-          <wp:anchor distT="0" distB="0" distL="114300" distR="114300" simplePos="0" relativeHeight="251661312" behindDoc="0" locked="0" layoutInCell="1" allowOverlap="1" wp14:anchorId="69D10D01" wp14:editId="4CA9B01F">
-            <wp:simplePos x="0" y="0"/>
-            <wp:positionH relativeFrom="margin">
-              <wp:align>center</wp:align>
-            </wp:positionH>
-            <wp:positionV relativeFrom="paragraph">
-              <wp:posOffset>73924</wp:posOffset>
-            </wp:positionV>
-            <wp:extent cx="6832120" cy="5943568"/>
-            <wp:effectExtent l="0" t="0" r="6985" b="635"/>
-            <wp:wrapNone/>
-            <wp:docPr id="3" name="Imagen 3"/>
+          <wp:inline distT="0" distB="0" distL="0" distR="0" wp14:anchorId="65274303" wp14:editId="51820E7E">
+            <wp:extent cx="7652084" cy="5268864"/>
+            <wp:effectExtent l="0" t="0" r="6350" b="8255"/>
+            <wp:docPr id="4" name="Imagen 4"/>
             <wp:cNvGraphicFramePr>
               <a:graphicFrameLocks xmlns:a="http://schemas.openxmlformats.org/drawingml/2006/main" noChangeAspect="1"/>
             </wp:cNvGraphicFramePr>
@@ -731,8 +728,10 @@
               <a:graphicData uri="http://schemas.openxmlformats.org/drawingml/2006/picture">
                 <pic:pic xmlns:pic="http://schemas.openxmlformats.org/drawingml/2006/picture">
                   <pic:nvPicPr>
-                    <pic:cNvPr id="3" name="Nuevo modelo.png"/>
-                    <pic:cNvPicPr/>
+                    <pic:cNvPr id="0" name="Picture 1"/>
+                    <pic:cNvPicPr>
+                      <a:picLocks noChangeAspect="1" noChangeArrowheads="1"/>
+                    </pic:cNvPicPr>
                   </pic:nvPicPr>
                   <pic:blipFill>
                     <a:blip r:embed="rId9">
@@ -742,29 +741,28 @@
                         </a:ext>
                       </a:extLst>
                     </a:blip>
+                    <a:srcRect/>
                     <a:stretch>
                       <a:fillRect/>
                     </a:stretch>
                   </pic:blipFill>
-                  <pic:spPr>
+                  <pic:spPr bwMode="auto">
                     <a:xfrm>
                       <a:off x="0" y="0"/>
-                      <a:ext cx="6832120" cy="5943568"/>
+                      <a:ext cx="7656084" cy="5271618"/>
                     </a:xfrm>
                     <a:prstGeom prst="rect">
                       <a:avLst/>
                     </a:prstGeom>
+                    <a:noFill/>
+                    <a:ln>
+                      <a:noFill/>
+                    </a:ln>
                   </pic:spPr>
                 </pic:pic>
               </a:graphicData>
             </a:graphic>
-            <wp14:sizeRelH relativeFrom="page">
-              <wp14:pctWidth>0</wp14:pctWidth>
-            </wp14:sizeRelH>
-            <wp14:sizeRelV relativeFrom="page">
-              <wp14:pctHeight>0</wp14:pctHeight>
-            </wp14:sizeRelV>
-          </wp:anchor>
+          </wp:inline>
         </w:drawing>
       </w:r>
     </w:p>
@@ -779,7 +777,7 @@
 </file>
 
 <file path=word/endnotes.xml><?xml version="1.0" encoding="utf-8"?>
-<w:endnotes xmlns:wpc="http://schemas.microsoft.com/office/word/2010/wordprocessingCanvas" xmlns:cx="http://schemas.microsoft.com/office/drawing/2014/chartex" xmlns:mc="http://schemas.openxmlformats.org/markup-compatibility/2006" xmlns:o="urn:schemas-microsoft-com:office:office" xmlns:r="http://schemas.openxmlformats.org/officeDocument/2006/relationships" xmlns:m="http://schemas.openxmlformats.org/officeDocument/2006/math" xmlns:v="urn:schemas-microsoft-com:vml" xmlns:wp14="http://schemas.microsoft.com/office/word/2010/wordprocessingDrawing" xmlns:wp="http://schemas.openxmlformats.org/drawingml/2006/wordprocessingDrawing" xmlns:w10="urn:schemas-microsoft-com:office:word" xmlns:w="http://schemas.openxmlformats.org/wordprocessingml/2006/main" xmlns:w14="http://schemas.microsoft.com/office/word/2010/wordml" xmlns:w15="http://schemas.microsoft.com/office/word/2012/wordml" xmlns:w16se="http://schemas.microsoft.com/office/word/2015/wordml/symex" xmlns:wpg="http://schemas.microsoft.com/office/word/2010/wordprocessingGroup" xmlns:wpi="http://schemas.microsoft.com/office/word/2010/wordprocessingInk" xmlns:wne="http://schemas.microsoft.com/office/word/2006/wordml" xmlns:wps="http://schemas.microsoft.com/office/word/2010/wordprocessingShape" mc:Ignorable="w14 w15 w16se wp14">
+<w:endnotes xmlns:wpc="http://schemas.microsoft.com/office/word/2010/wordprocessingCanvas" xmlns:cx="http://schemas.microsoft.com/office/drawing/2014/chartex" xmlns:cx1="http://schemas.microsoft.com/office/drawing/2015/9/8/chartex" xmlns:cx2="http://schemas.microsoft.com/office/drawing/2015/10/21/chartex" xmlns:cx3="http://schemas.microsoft.com/office/drawing/2016/5/9/chartex" xmlns:cx4="http://schemas.microsoft.com/office/drawing/2016/5/10/chartex" xmlns:cx5="http://schemas.microsoft.com/office/drawing/2016/5/11/chartex" xmlns:cx6="http://schemas.microsoft.com/office/drawing/2016/5/12/chartex" xmlns:cx7="http://schemas.microsoft.com/office/drawing/2016/5/13/chartex" xmlns:cx8="http://schemas.microsoft.com/office/drawing/2016/5/14/chartex" xmlns:mc="http://schemas.openxmlformats.org/markup-compatibility/2006" xmlns:aink="http://schemas.microsoft.com/office/drawing/2016/ink" xmlns:am3d="http://schemas.microsoft.com/office/drawing/2017/model3d" xmlns:o="urn:schemas-microsoft-com:office:office" xmlns:r="http://schemas.openxmlformats.org/officeDocument/2006/relationships" xmlns:m="http://schemas.openxmlformats.org/officeDocument/2006/math" xmlns:v="urn:schemas-microsoft-com:vml" xmlns:wp14="http://schemas.microsoft.com/office/word/2010/wordprocessingDrawing" xmlns:wp="http://schemas.openxmlformats.org/drawingml/2006/wordprocessingDrawing" xmlns:w10="urn:schemas-microsoft-com:office:word" xmlns:w="http://schemas.openxmlformats.org/wordprocessingml/2006/main" xmlns:w14="http://schemas.microsoft.com/office/word/2010/wordml" xmlns:w15="http://schemas.microsoft.com/office/word/2012/wordml" xmlns:w16cex="http://schemas.microsoft.com/office/word/2018/wordml/cex" xmlns:w16cid="http://schemas.microsoft.com/office/word/2016/wordml/cid" xmlns:w16="http://schemas.microsoft.com/office/word/2018/wordml" xmlns:w16sdtdh="http://schemas.microsoft.com/office/word/2020/wordml/sdtdatahash" xmlns:w16se="http://schemas.microsoft.com/office/word/2015/wordml/symex" xmlns:wpg="http://schemas.microsoft.com/office/word/2010/wordprocessingGroup" xmlns:wpi="http://schemas.microsoft.com/office/word/2010/wordprocessingInk" xmlns:wne="http://schemas.microsoft.com/office/word/2006/wordml" xmlns:wps="http://schemas.microsoft.com/office/word/2010/wordprocessingShape" mc:Ignorable="w14 w15 w16se w16cid w16 w16cex w16sdtdh wp14">
   <w:endnote w:type="separator" w:id="-1">
     <w:p>
       <w:pPr>
@@ -804,7 +802,7 @@
 </file>
 
 <file path=word/footnotes.xml><?xml version="1.0" encoding="utf-8"?>
-<w:footnotes xmlns:wpc="http://schemas.microsoft.com/office/word/2010/wordprocessingCanvas" xmlns:cx="http://schemas.microsoft.com/office/drawing/2014/chartex" xmlns:mc="http://schemas.openxmlformats.org/markup-compatibility/2006" xmlns:o="urn:schemas-microsoft-com:office:office" xmlns:r="http://schemas.openxmlformats.org/officeDocument/2006/relationships" xmlns:m="http://schemas.openxmlformats.org/officeDocument/2006/math" xmlns:v="urn:schemas-microsoft-com:vml" xmlns:wp14="http://schemas.microsoft.com/office/word/2010/wordprocessingDrawing" xmlns:wp="http://schemas.openxmlformats.org/drawingml/2006/wordprocessingDrawing" xmlns:w10="urn:schemas-microsoft-com:office:word" xmlns:w="http://schemas.openxmlformats.org/wordprocessingml/2006/main" xmlns:w14="http://schemas.microsoft.com/office/word/2010/wordml" xmlns:w15="http://schemas.microsoft.com/office/word/2012/wordml" xmlns:w16se="http://schemas.microsoft.com/office/word/2015/wordml/symex" xmlns:wpg="http://schemas.microsoft.com/office/word/2010/wordprocessingGroup" xmlns:wpi="http://schemas.microsoft.com/office/word/2010/wordprocessingInk" xmlns:wne="http://schemas.microsoft.com/office/word/2006/wordml" xmlns:wps="http://schemas.microsoft.com/office/word/2010/wordprocessingShape" mc:Ignorable="w14 w15 w16se wp14">
+<w:footnotes xmlns:wpc="http://schemas.microsoft.com/office/word/2010/wordprocessingCanvas" xmlns:cx="http://schemas.microsoft.com/office/drawing/2014/chartex" xmlns:cx1="http://schemas.microsoft.com/office/drawing/2015/9/8/chartex" xmlns:cx2="http://schemas.microsoft.com/office/drawing/2015/10/21/chartex" xmlns:cx3="http://schemas.microsoft.com/office/drawing/2016/5/9/chartex" xmlns:cx4="http://schemas.microsoft.com/office/drawing/2016/5/10/chartex" xmlns:cx5="http://schemas.microsoft.com/office/drawing/2016/5/11/chartex" xmlns:cx6="http://schemas.microsoft.com/office/drawing/2016/5/12/chartex" xmlns:cx7="http://schemas.microsoft.com/office/drawing/2016/5/13/chartex" xmlns:cx8="http://schemas.microsoft.com/office/drawing/2016/5/14/chartex" xmlns:mc="http://schemas.openxmlformats.org/markup-compatibility/2006" xmlns:aink="http://schemas.microsoft.com/office/drawing/2016/ink" xmlns:am3d="http://schemas.microsoft.com/office/drawing/2017/model3d" xmlns:o="urn:schemas-microsoft-com:office:office" xmlns:r="http://schemas.openxmlformats.org/officeDocument/2006/relationships" xmlns:m="http://schemas.openxmlformats.org/officeDocument/2006/math" xmlns:v="urn:schemas-microsoft-com:vml" xmlns:wp14="http://schemas.microsoft.com/office/word/2010/wordprocessingDrawing" xmlns:wp="http://schemas.openxmlformats.org/drawingml/2006/wordprocessingDrawing" xmlns:w10="urn:schemas-microsoft-com:office:word" xmlns:w="http://schemas.openxmlformats.org/wordprocessingml/2006/main" xmlns:w14="http://schemas.microsoft.com/office/word/2010/wordml" xmlns:w15="http://schemas.microsoft.com/office/word/2012/wordml" xmlns:w16cex="http://schemas.microsoft.com/office/word/2018/wordml/cex" xmlns:w16cid="http://schemas.microsoft.com/office/word/2016/wordml/cid" xmlns:w16="http://schemas.microsoft.com/office/word/2018/wordml" xmlns:w16sdtdh="http://schemas.microsoft.com/office/word/2020/wordml/sdtdatahash" xmlns:w16se="http://schemas.microsoft.com/office/word/2015/wordml/symex" xmlns:wpg="http://schemas.microsoft.com/office/word/2010/wordprocessingGroup" xmlns:wpi="http://schemas.microsoft.com/office/word/2010/wordprocessingInk" xmlns:wne="http://schemas.microsoft.com/office/word/2006/wordml" xmlns:wps="http://schemas.microsoft.com/office/word/2010/wordprocessingShape" mc:Ignorable="w14 w15 w16se w16cid w16 w16cex w16sdtdh wp14">
   <w:footnote w:type="separator" w:id="-1">
     <w:p>
       <w:pPr>
@@ -829,7 +827,7 @@
 </file>
 
 <file path=word/styles.xml><?xml version="1.0" encoding="utf-8"?>
-<w:styles xmlns:mc="http://schemas.openxmlformats.org/markup-compatibility/2006" xmlns:r="http://schemas.openxmlformats.org/officeDocument/2006/relationships" xmlns:w="http://schemas.openxmlformats.org/wordprocessingml/2006/main" xmlns:w14="http://schemas.microsoft.com/office/word/2010/wordml" xmlns:w15="http://schemas.microsoft.com/office/word/2012/wordml" xmlns:w16se="http://schemas.microsoft.com/office/word/2015/wordml/symex" mc:Ignorable="w14 w15 w16se">
+<w:styles xmlns:mc="http://schemas.openxmlformats.org/markup-compatibility/2006" xmlns:r="http://schemas.openxmlformats.org/officeDocument/2006/relationships" xmlns:w="http://schemas.openxmlformats.org/wordprocessingml/2006/main" xmlns:w14="http://schemas.microsoft.com/office/word/2010/wordml" xmlns:w15="http://schemas.microsoft.com/office/word/2012/wordml" xmlns:w16cex="http://schemas.microsoft.com/office/word/2018/wordml/cex" xmlns:w16cid="http://schemas.microsoft.com/office/word/2016/wordml/cid" xmlns:w16="http://schemas.microsoft.com/office/word/2018/wordml" xmlns:w16sdtdh="http://schemas.microsoft.com/office/word/2020/wordml/sdtdatahash" xmlns:w16se="http://schemas.microsoft.com/office/word/2015/wordml/symex" mc:Ignorable="w14 w15 w16se w16cid w16 w16cex w16sdtdh">
   <w:docDefaults>
     <w:rPrDefault>
       <w:rPr>
@@ -845,7 +843,7 @@
       </w:pPr>
     </w:pPrDefault>
   </w:docDefaults>
-  <w:latentStyles w:defLockedState="0" w:defUIPriority="99" w:defSemiHidden="0" w:defUnhideWhenUsed="0" w:defQFormat="0" w:count="371">
+  <w:latentStyles w:defLockedState="0" w:defUIPriority="99" w:defSemiHidden="0" w:defUnhideWhenUsed="0" w:defQFormat="0" w:count="376">
     <w:lsdException w:name="Normal" w:uiPriority="0" w:qFormat="1"/>
     <w:lsdException w:name="heading 1" w:uiPriority="9" w:qFormat="1"/>
     <w:lsdException w:name="heading 2" w:semiHidden="1" w:uiPriority="9" w:unhideWhenUsed="1" w:qFormat="1"/>
@@ -951,7 +949,6 @@
     <w:lsdException w:name="HTML Sample" w:semiHidden="1" w:unhideWhenUsed="1"/>
     <w:lsdException w:name="HTML Typewriter" w:semiHidden="1" w:unhideWhenUsed="1"/>
     <w:lsdException w:name="HTML Variable" w:semiHidden="1" w:unhideWhenUsed="1"/>
-    <w:lsdException w:name="Normal Table" w:semiHidden="1" w:unhideWhenUsed="1"/>
     <w:lsdException w:name="annotation subject" w:semiHidden="1" w:unhideWhenUsed="1"/>
     <w:lsdException w:name="No List" w:semiHidden="1" w:unhideWhenUsed="1"/>
     <w:lsdException w:name="Outline List 1" w:semiHidden="1" w:unhideWhenUsed="1"/>
@@ -994,11 +991,8 @@
     <w:lsdException w:name="Table Contemporary" w:semiHidden="1" w:unhideWhenUsed="1"/>
     <w:lsdException w:name="Table Elegant" w:semiHidden="1" w:unhideWhenUsed="1"/>
     <w:lsdException w:name="Table Professional" w:semiHidden="1" w:unhideWhenUsed="1"/>
-    <w:lsdException w:name="Table Subtle 1" w:semiHidden="1" w:unhideWhenUsed="1"/>
     <w:lsdException w:name="Table Subtle 2" w:semiHidden="1" w:unhideWhenUsed="1"/>
     <w:lsdException w:name="Table Web 1" w:semiHidden="1" w:unhideWhenUsed="1"/>
-    <w:lsdException w:name="Table Web 2" w:semiHidden="1" w:unhideWhenUsed="1"/>
-    <w:lsdException w:name="Table Web 3" w:semiHidden="1" w:unhideWhenUsed="1"/>
     <w:lsdException w:name="Balloon Text" w:semiHidden="1" w:unhideWhenUsed="1"/>
     <w:lsdException w:name="Table Grid" w:uiPriority="39"/>
     <w:lsdException w:name="Table Theme" w:semiHidden="1" w:unhideWhenUsed="1"/>
@@ -1217,6 +1211,11 @@
     <w:lsdException w:name="List Table 5 Dark Accent 6" w:uiPriority="50"/>
     <w:lsdException w:name="List Table 6 Colorful Accent 6" w:uiPriority="51"/>
     <w:lsdException w:name="List Table 7 Colorful Accent 6" w:uiPriority="52"/>
+    <w:lsdException w:name="Mention" w:semiHidden="1" w:unhideWhenUsed="1"/>
+    <w:lsdException w:name="Smart Hyperlink" w:semiHidden="1" w:unhideWhenUsed="1"/>
+    <w:lsdException w:name="Hashtag" w:semiHidden="1" w:unhideWhenUsed="1"/>
+    <w:lsdException w:name="Unresolved Mention" w:semiHidden="1" w:unhideWhenUsed="1"/>
+    <w:lsdException w:name="Smart Link" w:semiHidden="1" w:unhideWhenUsed="1"/>
   </w:latentStyles>
   <w:style w:type="paragraph" w:default="1" w:styleId="Normal">
     <w:name w:val="Normal"/>

</xml_diff>